<commit_message>
updates; adding more emphasis/concluding sentences
</commit_message>
<xml_diff>
--- a/public_chapter/PublicChapter_draft_v14.docx
+++ b/public_chapter/PublicChapter_draft_v14.docx
@@ -14,739 +14,824 @@
           <w:b/>
           <w:bCs/>
         </w:rPr>
-        <w:t>Why I’m writing this chapter</w:t>
-      </w:r>
-    </w:p>
-    <w:p>
-      <w:pPr>
-        <w:jc w:val="both"/>
-        <w:rPr>
-          <w:sz w:val="20"/>
-          <w:szCs w:val="20"/>
-        </w:rPr>
-      </w:pPr>
-      <w:r>
-        <w:rPr>
-          <w:sz w:val="20"/>
-          <w:szCs w:val="20"/>
-        </w:rPr>
-        <w:t xml:space="preserve">Early on in my PhD career, my advisor </w:t>
-      </w:r>
-      <w:r>
-        <w:rPr>
-          <w:sz w:val="20"/>
-          <w:szCs w:val="20"/>
-        </w:rPr>
-        <w:t>inspired</w:t>
-      </w:r>
-      <w:r>
-        <w:rPr>
-          <w:sz w:val="20"/>
-          <w:szCs w:val="20"/>
-        </w:rPr>
-        <w:t xml:space="preserve"> me</w:t>
-      </w:r>
-      <w:r>
-        <w:rPr>
-          <w:sz w:val="20"/>
-          <w:szCs w:val="20"/>
-        </w:rPr>
-        <w:t xml:space="preserve"> to </w:t>
-      </w:r>
-      <w:r>
-        <w:rPr>
-          <w:sz w:val="20"/>
-          <w:szCs w:val="20"/>
-        </w:rPr>
-        <w:t>train my brain to learn at the highest level</w:t>
-      </w:r>
-      <w:r>
-        <w:rPr>
-          <w:sz w:val="20"/>
-          <w:szCs w:val="20"/>
-        </w:rPr>
-        <w:t xml:space="preserve"> with a simple credo</w:t>
-      </w:r>
-      <w:r>
-        <w:rPr>
-          <w:sz w:val="20"/>
-          <w:szCs w:val="20"/>
-        </w:rPr>
-        <w:t xml:space="preserve">: know what you don’t know. </w:t>
-      </w:r>
-    </w:p>
-    <w:p>
-      <w:pPr>
-        <w:jc w:val="both"/>
-        <w:rPr>
-          <w:sz w:val="20"/>
-          <w:szCs w:val="20"/>
-        </w:rPr>
-      </w:pPr>
-      <w:r>
-        <w:rPr>
-          <w:sz w:val="20"/>
-          <w:szCs w:val="20"/>
-        </w:rPr>
-        <w:t xml:space="preserve">To think about what you know so deliberately that you’re able to </w:t>
-      </w:r>
-      <w:r>
-        <w:rPr>
-          <w:sz w:val="20"/>
-          <w:szCs w:val="20"/>
-        </w:rPr>
-        <w:t>figure out</w:t>
-      </w:r>
-      <w:r>
-        <w:rPr>
-          <w:sz w:val="20"/>
-          <w:szCs w:val="20"/>
-        </w:rPr>
-        <w:t xml:space="preserve"> what</w:t>
-      </w:r>
-      <w:r>
-        <w:rPr>
-          <w:sz w:val="20"/>
-          <w:szCs w:val="20"/>
-        </w:rPr>
-        <w:t xml:space="preserve"> there is</w:t>
-      </w:r>
-      <w:r>
-        <w:rPr>
-          <w:sz w:val="20"/>
-          <w:szCs w:val="20"/>
-        </w:rPr>
-        <w:t xml:space="preserve"> left to learn. </w:t>
-      </w:r>
-      <w:r>
-        <w:rPr>
-          <w:sz w:val="20"/>
-          <w:szCs w:val="20"/>
-        </w:rPr>
-        <w:t xml:space="preserve">And </w:t>
-      </w:r>
-      <w:r>
-        <w:rPr>
-          <w:sz w:val="20"/>
-          <w:szCs w:val="20"/>
-        </w:rPr>
-        <w:t>it’s worked: I’ve finished my research</w:t>
-      </w:r>
-      <w:r>
-        <w:rPr>
-          <w:sz w:val="20"/>
-          <w:szCs w:val="20"/>
-        </w:rPr>
-        <w:t xml:space="preserve"> </w:t>
-      </w:r>
-      <w:r>
-        <w:rPr>
-          <w:sz w:val="20"/>
-          <w:szCs w:val="20"/>
-        </w:rPr>
-        <w:t>and am working to publish my research to put down my infinitesimally small stamp in history.</w:t>
-      </w:r>
-      <w:r>
-        <w:rPr>
-          <w:sz w:val="20"/>
-          <w:szCs w:val="20"/>
-        </w:rPr>
-        <w:t xml:space="preserve"> The PhD finish line is ful</w:t>
-      </w:r>
-      <w:r>
-        <w:rPr>
-          <w:sz w:val="20"/>
-          <w:szCs w:val="20"/>
-        </w:rPr>
-        <w:t>l of triumphs: a published paper</w:t>
-      </w:r>
-      <w:r>
-        <w:rPr>
-          <w:sz w:val="20"/>
-          <w:szCs w:val="20"/>
-        </w:rPr>
-        <w:t xml:space="preserve">, </w:t>
-      </w:r>
-      <w:r>
-        <w:rPr>
-          <w:sz w:val="20"/>
-          <w:szCs w:val="20"/>
-        </w:rPr>
-        <w:t xml:space="preserve">a final defense to showcase </w:t>
-      </w:r>
-      <w:r>
-        <w:rPr>
-          <w:sz w:val="20"/>
-          <w:szCs w:val="20"/>
-        </w:rPr>
-        <w:t>and explain your research, and recognition</w:t>
-      </w:r>
-      <w:r>
-        <w:rPr>
-          <w:sz w:val="20"/>
-          <w:szCs w:val="20"/>
-        </w:rPr>
-        <w:t xml:space="preserve"> as an</w:t>
-      </w:r>
-      <w:r>
-        <w:rPr>
-          <w:sz w:val="20"/>
-          <w:szCs w:val="20"/>
-        </w:rPr>
-        <w:t xml:space="preserve"> academic</w:t>
-      </w:r>
-      <w:r>
-        <w:rPr>
-          <w:sz w:val="20"/>
-          <w:szCs w:val="20"/>
-        </w:rPr>
-        <w:t xml:space="preserve"> expert. </w:t>
-      </w:r>
-    </w:p>
-    <w:p>
-      <w:pPr>
-        <w:jc w:val="both"/>
-        <w:rPr>
-          <w:sz w:val="20"/>
-          <w:szCs w:val="20"/>
-        </w:rPr>
-      </w:pPr>
-      <w:r>
-        <w:rPr>
-          <w:sz w:val="20"/>
-          <w:szCs w:val="20"/>
-        </w:rPr>
-        <w:t>But m</w:t>
-      </w:r>
-      <w:r>
-        <w:rPr>
-          <w:sz w:val="20"/>
-          <w:szCs w:val="20"/>
-        </w:rPr>
-        <w:t>y PhD</w:t>
-      </w:r>
-      <w:r>
-        <w:rPr>
-          <w:sz w:val="20"/>
-          <w:szCs w:val="20"/>
-        </w:rPr>
-        <w:t xml:space="preserve"> </w:t>
-      </w:r>
-      <w:r>
-        <w:rPr>
-          <w:sz w:val="20"/>
-          <w:szCs w:val="20"/>
-        </w:rPr>
-        <w:t xml:space="preserve">wasn’t straight forward. </w:t>
-      </w:r>
-      <w:r>
-        <w:rPr>
-          <w:sz w:val="20"/>
-          <w:szCs w:val="20"/>
-        </w:rPr>
-        <w:t>I picture it as a</w:t>
-      </w:r>
-      <w:r>
-        <w:rPr>
-          <w:sz w:val="20"/>
-          <w:szCs w:val="20"/>
-        </w:rPr>
-        <w:t xml:space="preserve"> personal</w:t>
-      </w:r>
-      <w:r>
-        <w:rPr>
-          <w:sz w:val="20"/>
-          <w:szCs w:val="20"/>
-        </w:rPr>
-        <w:t xml:space="preserve"> journey: traversing the valleys and mountains of knowledge about cell membranes and biophysical forces. Sometimes, trekking and running energetically through a field of </w:t>
-      </w:r>
-      <w:r>
-        <w:rPr>
-          <w:sz w:val="20"/>
-          <w:szCs w:val="20"/>
-        </w:rPr>
-        <w:t>fluorescent green</w:t>
-      </w:r>
-      <w:r>
-        <w:rPr>
-          <w:sz w:val="20"/>
-          <w:szCs w:val="20"/>
-        </w:rPr>
-        <w:t xml:space="preserve"> flowers. But more often, barely learning anything and feeling completely stuck, as if trudging through multiple feet of snow</w:t>
-      </w:r>
-      <w:r>
-        <w:rPr>
-          <w:sz w:val="20"/>
-          <w:szCs w:val="20"/>
-        </w:rPr>
-        <w:t xml:space="preserve"> in the dark</w:t>
-      </w:r>
-      <w:r>
-        <w:rPr>
-          <w:sz w:val="20"/>
-          <w:szCs w:val="20"/>
-        </w:rPr>
-        <w:t xml:space="preserve">. And through all the pushing and pulling, dragging myself through the knowledge, I’ve ended up learning more than just the science. </w:t>
-      </w:r>
-    </w:p>
-    <w:p>
-      <w:pPr>
-        <w:jc w:val="both"/>
-        <w:rPr>
-          <w:sz w:val="20"/>
-          <w:szCs w:val="20"/>
-        </w:rPr>
-      </w:pPr>
-      <w:r>
-        <w:rPr>
-          <w:sz w:val="20"/>
-          <w:szCs w:val="20"/>
-        </w:rPr>
-        <w:t>So</w:t>
-      </w:r>
-      <w:r>
-        <w:rPr>
-          <w:sz w:val="20"/>
-          <w:szCs w:val="20"/>
-        </w:rPr>
-        <w:t xml:space="preserve"> when I saw the opportunity to write a chapter about “the parts of the story of science that don’t get told in scientific publication”, I</w:t>
-      </w:r>
-      <w:r>
-        <w:rPr>
-          <w:sz w:val="20"/>
-          <w:szCs w:val="20"/>
-        </w:rPr>
-        <w:t xml:space="preserve"> felt moved to </w:t>
-      </w:r>
-      <w:r>
-        <w:rPr>
-          <w:sz w:val="20"/>
-          <w:szCs w:val="20"/>
-        </w:rPr>
-        <w:t>write.</w:t>
-      </w:r>
-    </w:p>
-    <w:p>
-      <w:pPr>
-        <w:jc w:val="both"/>
-        <w:rPr>
-          <w:sz w:val="20"/>
-          <w:szCs w:val="20"/>
-        </w:rPr>
-      </w:pPr>
-      <w:r>
-        <w:rPr>
-          <w:sz w:val="20"/>
-          <w:szCs w:val="20"/>
-        </w:rPr>
-        <w:t>Sonder: the realization that everyone has a life as real and full as your own. It’s one of my favorite words, expressing a reminder of how connected we are as humans, going through our own emotions and personal turmoil, figuring out our lives as we go. R</w:t>
-      </w:r>
-      <w:r>
-        <w:rPr>
-          <w:sz w:val="20"/>
-          <w:szCs w:val="20"/>
-        </w:rPr>
-        <w:t>esearch is</w:t>
-      </w:r>
-      <w:r>
-        <w:rPr>
-          <w:sz w:val="20"/>
-          <w:szCs w:val="20"/>
-        </w:rPr>
-        <w:t xml:space="preserve"> typically</w:t>
-      </w:r>
-      <w:r>
-        <w:rPr>
-          <w:sz w:val="20"/>
-          <w:szCs w:val="20"/>
-        </w:rPr>
-        <w:t xml:space="preserve"> presented without mentioning th</w:t>
-      </w:r>
-      <w:r>
-        <w:rPr>
-          <w:sz w:val="20"/>
-          <w:szCs w:val="20"/>
-        </w:rPr>
-        <w:t xml:space="preserve">e rigorous </w:t>
-      </w:r>
-      <w:r>
-        <w:rPr>
-          <w:sz w:val="20"/>
-          <w:szCs w:val="20"/>
-        </w:rPr>
-        <w:t>mental</w:t>
-      </w:r>
-      <w:r>
-        <w:rPr>
-          <w:sz w:val="20"/>
-          <w:szCs w:val="20"/>
-        </w:rPr>
-        <w:t xml:space="preserve"> fortitude, the exhaustive emotional toll, the strains </w:t>
-      </w:r>
-      <w:r>
-        <w:rPr>
-          <w:sz w:val="20"/>
-          <w:szCs w:val="20"/>
-        </w:rPr>
-        <w:t>on life</w:t>
-      </w:r>
-      <w:r>
-        <w:rPr>
-          <w:sz w:val="20"/>
-          <w:szCs w:val="20"/>
-        </w:rPr>
-        <w:t xml:space="preserve"> that </w:t>
-      </w:r>
-      <w:r>
-        <w:rPr>
-          <w:sz w:val="20"/>
-          <w:szCs w:val="20"/>
-        </w:rPr>
-        <w:t>it t</w:t>
-      </w:r>
-      <w:r>
-        <w:rPr>
-          <w:sz w:val="20"/>
-          <w:szCs w:val="20"/>
-        </w:rPr>
-        <w:t>akes</w:t>
-      </w:r>
-      <w:r>
-        <w:rPr>
-          <w:sz w:val="20"/>
-          <w:szCs w:val="20"/>
-        </w:rPr>
-        <w:t xml:space="preserve"> to succeed.</w:t>
-      </w:r>
-      <w:r>
-        <w:rPr>
-          <w:sz w:val="20"/>
-          <w:szCs w:val="20"/>
-        </w:rPr>
-        <w:t xml:space="preserve"> But with this opportunity, I wanted to flip that narrative and share some of the mental and emotional highs and lows of my PhD journey.</w:t>
-      </w:r>
-    </w:p>
-    <w:p>
-      <w:pPr>
-        <w:jc w:val="both"/>
-        <w:rPr>
-          <w:sz w:val="20"/>
-          <w:szCs w:val="20"/>
-        </w:rPr>
-      </w:pPr>
-      <w:r>
-        <w:rPr>
-          <w:sz w:val="20"/>
-          <w:szCs w:val="20"/>
-        </w:rPr>
-        <w:t>10 years from now, I’m not sure how I’ll feel about graduate school. 7</w:t>
-      </w:r>
-      <w:r>
-        <w:rPr>
-          <w:sz w:val="20"/>
-          <w:szCs w:val="20"/>
-        </w:rPr>
-        <w:t xml:space="preserve"> whole</w:t>
-      </w:r>
-      <w:r>
-        <w:rPr>
-          <w:sz w:val="20"/>
-          <w:szCs w:val="20"/>
-        </w:rPr>
-        <w:t xml:space="preserve"> years.</w:t>
-      </w:r>
-      <w:r>
-        <w:rPr>
-          <w:sz w:val="20"/>
-          <w:szCs w:val="20"/>
-        </w:rPr>
-        <w:t xml:space="preserve"> </w:t>
-      </w:r>
-      <w:r>
-        <w:rPr>
-          <w:sz w:val="20"/>
-          <w:szCs w:val="20"/>
-        </w:rPr>
-        <w:t xml:space="preserve">A project that brought me deeper into the niches of science than I ever thought I could go. What is van der Waals packing anyways? This miniscule attractive force that relies on the periphery of atoms in space. Investigating subatomic interactions within both theoretical and physical </w:t>
-      </w:r>
-      <w:r>
-        <w:rPr>
-          <w:sz w:val="20"/>
-          <w:szCs w:val="20"/>
-        </w:rPr>
-        <w:t>experimentation and</w:t>
-      </w:r>
-      <w:r>
-        <w:rPr>
-          <w:sz w:val="20"/>
-          <w:szCs w:val="20"/>
-        </w:rPr>
-        <w:t xml:space="preserve"> making sense of the results. And here, finally at the end, realizing that my thesis is a translation of my findings that this superficially nanoscopic (it’s actually smaller</w:t>
-      </w:r>
-      <w:r>
-        <w:rPr>
-          <w:sz w:val="20"/>
-          <w:szCs w:val="20"/>
-        </w:rPr>
-        <w:t>!</w:t>
-      </w:r>
-      <w:r>
-        <w:rPr>
-          <w:sz w:val="20"/>
-          <w:szCs w:val="20"/>
-        </w:rPr>
-        <w:t xml:space="preserve">) force has on membrane protein folding and association. Discovery and novelty are extremely difficult to quantify. </w:t>
-      </w:r>
-    </w:p>
-    <w:p>
-      <w:pPr>
-        <w:jc w:val="both"/>
-        <w:rPr>
-          <w:sz w:val="20"/>
-          <w:szCs w:val="20"/>
-        </w:rPr>
-      </w:pPr>
-      <w:r>
-        <w:rPr>
-          <w:sz w:val="20"/>
-          <w:szCs w:val="20"/>
-        </w:rPr>
-        <w:t>So what does it mean to become an arbiter of this seemingly immeasurable and imponderable academic knowledge?</w:t>
-      </w:r>
-    </w:p>
-    <w:p>
-      <w:pPr>
-        <w:jc w:val="both"/>
-        <w:rPr>
-          <w:sz w:val="20"/>
-          <w:szCs w:val="20"/>
-        </w:rPr>
-      </w:pPr>
-      <w:r>
-        <w:rPr>
-          <w:sz w:val="20"/>
-          <w:szCs w:val="20"/>
-        </w:rPr>
-        <w:t xml:space="preserve">Thank you to </w:t>
-      </w:r>
-      <w:proofErr w:type="spellStart"/>
-      <w:r>
-        <w:rPr>
-          <w:sz w:val="20"/>
-          <w:szCs w:val="20"/>
-        </w:rPr>
-        <w:t>SciFun</w:t>
-      </w:r>
-      <w:proofErr w:type="spellEnd"/>
-      <w:r>
-        <w:rPr>
-          <w:sz w:val="20"/>
-          <w:szCs w:val="20"/>
-        </w:rPr>
-        <w:t xml:space="preserve">, </w:t>
-      </w:r>
-      <w:r>
-        <w:rPr>
-          <w:sz w:val="20"/>
-          <w:szCs w:val="20"/>
-        </w:rPr>
-        <w:t>Wisconsin Initiative for Science Literacy (WISL), and WISL staff</w:t>
-      </w:r>
-      <w:r>
-        <w:rPr>
-          <w:sz w:val="20"/>
-          <w:szCs w:val="20"/>
-        </w:rPr>
-        <w:t xml:space="preserve"> for allowing me this opportunity to write and share these transparent reflections on my PhD. Thank you to </w:t>
-      </w:r>
-      <w:r>
-        <w:rPr>
-          <w:sz w:val="20"/>
-          <w:szCs w:val="20"/>
-        </w:rPr>
-        <w:t xml:space="preserve">Professor Bassam </w:t>
-      </w:r>
-      <w:proofErr w:type="spellStart"/>
-      <w:r>
-        <w:rPr>
-          <w:sz w:val="20"/>
-          <w:szCs w:val="20"/>
-        </w:rPr>
-        <w:t>Shakhashiri</w:t>
-      </w:r>
-      <w:proofErr w:type="spellEnd"/>
-      <w:r>
-        <w:rPr>
-          <w:sz w:val="20"/>
-          <w:szCs w:val="20"/>
-        </w:rPr>
-        <w:t>, Cayce Osborne, and Elizabeth Reynolds, for</w:t>
-      </w:r>
-      <w:r>
-        <w:rPr>
-          <w:sz w:val="20"/>
-          <w:szCs w:val="20"/>
-        </w:rPr>
-        <w:t xml:space="preserve"> </w:t>
-      </w:r>
-      <w:r>
-        <w:rPr>
-          <w:sz w:val="20"/>
-          <w:szCs w:val="20"/>
-        </w:rPr>
-        <w:t xml:space="preserve">helping me to develop and analogize the bits of science included in here! </w:t>
-      </w:r>
-      <w:r>
-        <w:rPr>
-          <w:sz w:val="20"/>
-          <w:szCs w:val="20"/>
-        </w:rPr>
-        <w:t>helping me to</w:t>
-      </w:r>
-      <w:r>
-        <w:rPr>
-          <w:sz w:val="20"/>
-          <w:szCs w:val="20"/>
-        </w:rPr>
-        <w:t xml:space="preserve"> </w:t>
-      </w:r>
-      <w:r>
-        <w:rPr>
-          <w:sz w:val="20"/>
-          <w:szCs w:val="20"/>
-        </w:rPr>
-        <w:t xml:space="preserve">fine tune my drafts for </w:t>
-      </w:r>
-      <w:r>
-        <w:rPr>
-          <w:sz w:val="20"/>
-          <w:szCs w:val="20"/>
-        </w:rPr>
-        <w:t>the inclusion in this thesis</w:t>
-      </w:r>
-      <w:r>
-        <w:rPr>
-          <w:sz w:val="20"/>
-          <w:szCs w:val="20"/>
-        </w:rPr>
-        <w:t>, critiquing</w:t>
-      </w:r>
-      <w:r>
-        <w:rPr>
-          <w:sz w:val="20"/>
-          <w:szCs w:val="20"/>
-        </w:rPr>
-        <w:t xml:space="preserve">! And thank you to my friends for sharing their thoughts and insights and helping me to put something coherent and hopefully interesting together: </w:t>
-      </w:r>
-      <w:r>
-        <w:rPr>
-          <w:sz w:val="20"/>
-          <w:szCs w:val="20"/>
-        </w:rPr>
-        <w:t>Diego Lanao</w:t>
-      </w:r>
-      <w:r>
-        <w:rPr>
-          <w:sz w:val="20"/>
-          <w:szCs w:val="20"/>
-        </w:rPr>
-        <w:t xml:space="preserve">, I truly cannot thank you enough for the help! </w:t>
-      </w:r>
-    </w:p>
-    <w:p>
-      <w:pPr>
-        <w:rPr>
-          <w:sz w:val="20"/>
-          <w:szCs w:val="20"/>
-        </w:rPr>
-      </w:pPr>
-      <w:r>
-        <w:rPr>
-          <w:sz w:val="20"/>
-          <w:szCs w:val="20"/>
-        </w:rPr>
-        <w:t>Thanks again for reading</w:t>
-      </w:r>
-      <w:r>
-        <w:rPr>
-          <w:sz w:val="20"/>
-          <w:szCs w:val="20"/>
-        </w:rPr>
-        <w:t>,</w:t>
-      </w:r>
-      <w:r>
-        <w:rPr>
-          <w:sz w:val="20"/>
-          <w:szCs w:val="20"/>
-        </w:rPr>
-        <w:t xml:space="preserve"> and best of luck on whatever journey you are currently facing. Sending love and good vibes your way</w:t>
-      </w:r>
-      <w:r>
-        <w:rPr>
-          <w:sz w:val="20"/>
-          <w:szCs w:val="20"/>
-        </w:rPr>
-        <w:t xml:space="preserve"> </w:t>
-      </w:r>
-      <w:r>
-        <w:rPr>
-          <w:sz w:val="20"/>
-          <w:szCs w:val="20"/>
-        </w:rPr>
-        <w:t>:D.</w:t>
-      </w:r>
-    </w:p>
-    <w:p>
-      <w:pPr>
-        <w:rPr>
-          <w:sz w:val="20"/>
-          <w:szCs w:val="20"/>
-        </w:rPr>
-      </w:pPr>
-    </w:p>
-    <w:p>
-      <w:pPr>
-        <w:rPr>
-          <w:sz w:val="20"/>
-          <w:szCs w:val="20"/>
-        </w:rPr>
-      </w:pPr>
-    </w:p>
-    <w:p>
-      <w:pPr>
-        <w:rPr>
-          <w:sz w:val="20"/>
-          <w:szCs w:val="20"/>
-        </w:rPr>
-      </w:pPr>
-    </w:p>
-    <w:p>
-      <w:pPr>
-        <w:rPr>
-          <w:sz w:val="20"/>
-          <w:szCs w:val="20"/>
-        </w:rPr>
-      </w:pPr>
-    </w:p>
-    <w:p>
-      <w:pPr>
-        <w:rPr>
-          <w:sz w:val="20"/>
-          <w:szCs w:val="20"/>
-        </w:rPr>
-      </w:pPr>
-    </w:p>
-    <w:p>
-      <w:pPr>
+        <w:t xml:space="preserve">Why I’m writing this </w:t>
+      </w:r>
+      <w:proofErr w:type="gramStart"/>
+      <w:r>
         <w:rPr>
           <w:b/>
           <w:bCs/>
         </w:rPr>
+        <w:t>chapter</w:t>
+      </w:r>
+      <w:proofErr w:type="gramEnd"/>
+    </w:p>
+    <w:p>
+      <w:pPr>
+        <w:jc w:val="both"/>
+        <w:rPr>
+          <w:sz w:val="20"/>
+          <w:szCs w:val="20"/>
+        </w:rPr>
+      </w:pPr>
+      <w:r>
+        <w:rPr>
+          <w:sz w:val="20"/>
+          <w:szCs w:val="20"/>
+        </w:rPr>
+        <w:t xml:space="preserve">Early on in my PhD career, my advisor </w:t>
+      </w:r>
+      <w:r>
+        <w:rPr>
+          <w:sz w:val="20"/>
+          <w:szCs w:val="20"/>
+        </w:rPr>
+        <w:t>inspired</w:t>
+      </w:r>
+      <w:r>
+        <w:rPr>
+          <w:sz w:val="20"/>
+          <w:szCs w:val="20"/>
+        </w:rPr>
+        <w:t xml:space="preserve"> me</w:t>
+      </w:r>
+      <w:r>
+        <w:rPr>
+          <w:sz w:val="20"/>
+          <w:szCs w:val="20"/>
+        </w:rPr>
+        <w:t xml:space="preserve"> to </w:t>
+      </w:r>
+      <w:r>
+        <w:rPr>
+          <w:sz w:val="20"/>
+          <w:szCs w:val="20"/>
+        </w:rPr>
+        <w:t>train my brain to learn at the highest level</w:t>
+      </w:r>
+      <w:r>
+        <w:rPr>
+          <w:sz w:val="20"/>
+          <w:szCs w:val="20"/>
+        </w:rPr>
+        <w:t xml:space="preserve"> with a simple credo</w:t>
+      </w:r>
+      <w:r>
+        <w:rPr>
+          <w:sz w:val="20"/>
+          <w:szCs w:val="20"/>
+        </w:rPr>
+        <w:t xml:space="preserve">: know what you don’t know. </w:t>
+      </w:r>
+    </w:p>
+    <w:p>
+      <w:pPr>
+        <w:jc w:val="both"/>
+        <w:rPr>
+          <w:sz w:val="20"/>
+          <w:szCs w:val="20"/>
+        </w:rPr>
+      </w:pPr>
+      <w:r>
+        <w:rPr>
+          <w:sz w:val="20"/>
+          <w:szCs w:val="20"/>
+        </w:rPr>
+        <w:t xml:space="preserve">To think about what you know so deliberately that you’re able to </w:t>
+      </w:r>
+      <w:r>
+        <w:rPr>
+          <w:sz w:val="20"/>
+          <w:szCs w:val="20"/>
+        </w:rPr>
+        <w:t>figure out</w:t>
+      </w:r>
+      <w:r>
+        <w:rPr>
+          <w:sz w:val="20"/>
+          <w:szCs w:val="20"/>
+        </w:rPr>
+        <w:t xml:space="preserve"> what</w:t>
+      </w:r>
+      <w:r>
+        <w:rPr>
+          <w:sz w:val="20"/>
+          <w:szCs w:val="20"/>
+        </w:rPr>
+        <w:t xml:space="preserve"> there is</w:t>
+      </w:r>
+      <w:r>
+        <w:rPr>
+          <w:sz w:val="20"/>
+          <w:szCs w:val="20"/>
+        </w:rPr>
+        <w:t xml:space="preserve"> left to learn. </w:t>
+      </w:r>
+      <w:r>
+        <w:rPr>
+          <w:sz w:val="20"/>
+          <w:szCs w:val="20"/>
+        </w:rPr>
+        <w:t xml:space="preserve">And </w:t>
+      </w:r>
+      <w:r>
+        <w:rPr>
+          <w:sz w:val="20"/>
+          <w:szCs w:val="20"/>
+        </w:rPr>
+        <w:t>it’s worked: I’ve finished my research</w:t>
+      </w:r>
+      <w:r>
+        <w:rPr>
+          <w:sz w:val="20"/>
+          <w:szCs w:val="20"/>
+        </w:rPr>
+        <w:t xml:space="preserve"> </w:t>
+      </w:r>
+      <w:r>
+        <w:rPr>
+          <w:sz w:val="20"/>
+          <w:szCs w:val="20"/>
+        </w:rPr>
+        <w:t>and am working to publish my research to put down my infinitesimally small stamp in history.</w:t>
+      </w:r>
+      <w:r>
+        <w:rPr>
+          <w:sz w:val="20"/>
+          <w:szCs w:val="20"/>
+        </w:rPr>
+        <w:t xml:space="preserve"> The PhD finish line is ful</w:t>
+      </w:r>
+      <w:r>
+        <w:rPr>
+          <w:sz w:val="20"/>
+          <w:szCs w:val="20"/>
+        </w:rPr>
+        <w:t>l of triumphs: a published paper</w:t>
+      </w:r>
+      <w:r>
+        <w:rPr>
+          <w:sz w:val="20"/>
+          <w:szCs w:val="20"/>
+        </w:rPr>
+        <w:t xml:space="preserve">, </w:t>
+      </w:r>
+      <w:r>
+        <w:rPr>
+          <w:sz w:val="20"/>
+          <w:szCs w:val="20"/>
+        </w:rPr>
+        <w:t xml:space="preserve">a final defense to showcase </w:t>
+      </w:r>
+      <w:r>
+        <w:rPr>
+          <w:sz w:val="20"/>
+          <w:szCs w:val="20"/>
+        </w:rPr>
+        <w:t>and explain your research, and recognition</w:t>
+      </w:r>
+      <w:r>
+        <w:rPr>
+          <w:sz w:val="20"/>
+          <w:szCs w:val="20"/>
+        </w:rPr>
+        <w:t xml:space="preserve"> as an</w:t>
+      </w:r>
+      <w:r>
+        <w:rPr>
+          <w:sz w:val="20"/>
+          <w:szCs w:val="20"/>
+        </w:rPr>
+        <w:t xml:space="preserve"> academic</w:t>
+      </w:r>
+      <w:r>
+        <w:rPr>
+          <w:sz w:val="20"/>
+          <w:szCs w:val="20"/>
+        </w:rPr>
+        <w:t xml:space="preserve"> expert. </w:t>
+      </w:r>
+    </w:p>
+    <w:p>
+      <w:pPr>
+        <w:jc w:val="both"/>
+        <w:rPr>
+          <w:sz w:val="20"/>
+          <w:szCs w:val="20"/>
+        </w:rPr>
+      </w:pPr>
+      <w:r>
+        <w:rPr>
+          <w:sz w:val="20"/>
+          <w:szCs w:val="20"/>
+        </w:rPr>
+        <w:t>But m</w:t>
+      </w:r>
+      <w:r>
+        <w:rPr>
+          <w:sz w:val="20"/>
+          <w:szCs w:val="20"/>
+        </w:rPr>
+        <w:t>y PhD</w:t>
+      </w:r>
+      <w:r>
+        <w:rPr>
+          <w:sz w:val="20"/>
+          <w:szCs w:val="20"/>
+        </w:rPr>
+        <w:t xml:space="preserve"> </w:t>
+      </w:r>
+      <w:r>
+        <w:rPr>
+          <w:sz w:val="20"/>
+          <w:szCs w:val="20"/>
+        </w:rPr>
+        <w:t xml:space="preserve">wasn’t straight forward. </w:t>
+      </w:r>
+      <w:r>
+        <w:rPr>
+          <w:sz w:val="20"/>
+          <w:szCs w:val="20"/>
+        </w:rPr>
+        <w:t>I picture it as a</w:t>
+      </w:r>
+      <w:r>
+        <w:rPr>
+          <w:sz w:val="20"/>
+          <w:szCs w:val="20"/>
+        </w:rPr>
+        <w:t xml:space="preserve"> personal</w:t>
+      </w:r>
+      <w:r>
+        <w:rPr>
+          <w:sz w:val="20"/>
+          <w:szCs w:val="20"/>
+        </w:rPr>
+        <w:t xml:space="preserve"> journey: traversing the valleys and mountains of knowledge about cell membranes and biophysical forces. Sometimes, trekking and running energetically through a field of </w:t>
+      </w:r>
+      <w:r>
+        <w:rPr>
+          <w:sz w:val="20"/>
+          <w:szCs w:val="20"/>
+        </w:rPr>
+        <w:t>fluorescent green</w:t>
+      </w:r>
+      <w:r>
+        <w:rPr>
+          <w:sz w:val="20"/>
+          <w:szCs w:val="20"/>
+        </w:rPr>
+        <w:t xml:space="preserve"> flowers. But more often, barely learning anything and feeling completely stuck, as if trudging through multiple feet of snow</w:t>
+      </w:r>
+      <w:r>
+        <w:rPr>
+          <w:sz w:val="20"/>
+          <w:szCs w:val="20"/>
+        </w:rPr>
+        <w:t xml:space="preserve"> in the dark</w:t>
+      </w:r>
+      <w:r>
+        <w:rPr>
+          <w:sz w:val="20"/>
+          <w:szCs w:val="20"/>
+        </w:rPr>
+        <w:t xml:space="preserve">. And through all the pushing and pulling, dragging myself through the knowledge, I’ve ended up learning more than just </w:t>
+      </w:r>
+      <w:proofErr w:type="gramStart"/>
+      <w:r>
+        <w:rPr>
+          <w:sz w:val="20"/>
+          <w:szCs w:val="20"/>
+        </w:rPr>
+        <w:t>the science</w:t>
+      </w:r>
+      <w:proofErr w:type="gramEnd"/>
+      <w:r>
+        <w:rPr>
+          <w:sz w:val="20"/>
+          <w:szCs w:val="20"/>
+        </w:rPr>
+        <w:t xml:space="preserve">. </w:t>
+      </w:r>
+    </w:p>
+    <w:p>
+      <w:pPr>
+        <w:jc w:val="both"/>
+        <w:rPr>
+          <w:sz w:val="20"/>
+          <w:szCs w:val="20"/>
+        </w:rPr>
+      </w:pPr>
+      <w:proofErr w:type="gramStart"/>
+      <w:r>
+        <w:rPr>
+          <w:sz w:val="20"/>
+          <w:szCs w:val="20"/>
+        </w:rPr>
+        <w:t>So</w:t>
+      </w:r>
+      <w:proofErr w:type="gramEnd"/>
+      <w:r>
+        <w:rPr>
+          <w:sz w:val="20"/>
+          <w:szCs w:val="20"/>
+        </w:rPr>
+        <w:t xml:space="preserve"> when I saw the opportunity to write a chapter about “the parts of the story of science that don’t get told in scientific publication”, I</w:t>
+      </w:r>
+      <w:r>
+        <w:rPr>
+          <w:sz w:val="20"/>
+          <w:szCs w:val="20"/>
+        </w:rPr>
+        <w:t xml:space="preserve"> felt moved to </w:t>
+      </w:r>
+      <w:r>
+        <w:rPr>
+          <w:sz w:val="20"/>
+          <w:szCs w:val="20"/>
+        </w:rPr>
+        <w:t>write.</w:t>
+      </w:r>
+    </w:p>
+    <w:p>
+      <w:pPr>
+        <w:jc w:val="both"/>
+        <w:rPr>
+          <w:sz w:val="20"/>
+          <w:szCs w:val="20"/>
+        </w:rPr>
       </w:pPr>
       <w:r>
         <w:rPr>
           <w:b/>
           <w:bCs/>
+          <w:sz w:val="20"/>
+          <w:szCs w:val="20"/>
+          <w:u w:val="single"/>
+        </w:rPr>
+        <w:t>Sonder</w:t>
+      </w:r>
+      <w:r>
+        <w:rPr>
+          <w:sz w:val="20"/>
+          <w:szCs w:val="20"/>
+        </w:rPr>
+        <w:t xml:space="preserve">: the realization that everyone has a life as real and full as </w:t>
+      </w:r>
+      <w:proofErr w:type="gramStart"/>
+      <w:r>
+        <w:rPr>
+          <w:sz w:val="20"/>
+          <w:szCs w:val="20"/>
+        </w:rPr>
+        <w:t>your</w:t>
+      </w:r>
+      <w:proofErr w:type="gramEnd"/>
+      <w:r>
+        <w:rPr>
+          <w:sz w:val="20"/>
+          <w:szCs w:val="20"/>
+        </w:rPr>
+        <w:t xml:space="preserve"> own. It’s one of my favorite words, expressing how connected we are as humans, going through our own emotions and personal turmoil, figuring out our lives as we go. R</w:t>
+      </w:r>
+      <w:r>
+        <w:rPr>
+          <w:sz w:val="20"/>
+          <w:szCs w:val="20"/>
+        </w:rPr>
+        <w:t>esearch is</w:t>
+      </w:r>
+      <w:r>
+        <w:rPr>
+          <w:sz w:val="20"/>
+          <w:szCs w:val="20"/>
+        </w:rPr>
+        <w:t xml:space="preserve"> typically</w:t>
+      </w:r>
+      <w:r>
+        <w:rPr>
+          <w:sz w:val="20"/>
+          <w:szCs w:val="20"/>
+        </w:rPr>
+        <w:t xml:space="preserve"> presented without mentioning th</w:t>
+      </w:r>
+      <w:r>
+        <w:rPr>
+          <w:sz w:val="20"/>
+          <w:szCs w:val="20"/>
+        </w:rPr>
+        <w:t xml:space="preserve">e rigorous </w:t>
+      </w:r>
+      <w:r>
+        <w:rPr>
+          <w:sz w:val="20"/>
+          <w:szCs w:val="20"/>
+        </w:rPr>
+        <w:t>mental</w:t>
+      </w:r>
+      <w:r>
+        <w:rPr>
+          <w:sz w:val="20"/>
+          <w:szCs w:val="20"/>
+        </w:rPr>
+        <w:t xml:space="preserve"> fortitude, the exhaustive emotional toll, the strains </w:t>
+      </w:r>
+      <w:r>
+        <w:rPr>
+          <w:sz w:val="20"/>
+          <w:szCs w:val="20"/>
+        </w:rPr>
+        <w:t>on life</w:t>
+      </w:r>
+      <w:r>
+        <w:rPr>
+          <w:sz w:val="20"/>
+          <w:szCs w:val="20"/>
+        </w:rPr>
+        <w:t xml:space="preserve"> that </w:t>
+      </w:r>
+      <w:r>
+        <w:rPr>
+          <w:sz w:val="20"/>
+          <w:szCs w:val="20"/>
+        </w:rPr>
+        <w:t>it t</w:t>
+      </w:r>
+      <w:r>
+        <w:rPr>
+          <w:sz w:val="20"/>
+          <w:szCs w:val="20"/>
+        </w:rPr>
+        <w:t>akes</w:t>
+      </w:r>
+      <w:r>
+        <w:rPr>
+          <w:sz w:val="20"/>
+          <w:szCs w:val="20"/>
+        </w:rPr>
+        <w:t xml:space="preserve"> to succeed.</w:t>
+      </w:r>
+      <w:r>
+        <w:rPr>
+          <w:sz w:val="20"/>
+          <w:szCs w:val="20"/>
+        </w:rPr>
+        <w:t xml:space="preserve"> But with this opportunity, I wanted to flip that narrative and share some of the mental and emotional </w:t>
+      </w:r>
+      <w:r>
+        <w:rPr>
+          <w:sz w:val="20"/>
+          <w:szCs w:val="20"/>
+        </w:rPr>
+        <w:t>swings</w:t>
+      </w:r>
+      <w:r>
+        <w:rPr>
+          <w:sz w:val="20"/>
+          <w:szCs w:val="20"/>
+        </w:rPr>
+        <w:t xml:space="preserve"> of my PhD journey.</w:t>
+      </w:r>
+    </w:p>
+    <w:p>
+      <w:pPr>
+        <w:jc w:val="both"/>
+        <w:rPr>
+          <w:sz w:val="20"/>
+          <w:szCs w:val="20"/>
+        </w:rPr>
+      </w:pPr>
+      <w:r>
+        <w:rPr>
+          <w:sz w:val="20"/>
+          <w:szCs w:val="20"/>
+        </w:rPr>
+        <w:t>10 years from now, I’m not sure how I’ll feel about graduate school. 7</w:t>
+      </w:r>
+      <w:r>
+        <w:rPr>
+          <w:sz w:val="20"/>
+          <w:szCs w:val="20"/>
+        </w:rPr>
+        <w:t xml:space="preserve"> whole</w:t>
+      </w:r>
+      <w:r>
+        <w:rPr>
+          <w:sz w:val="20"/>
+          <w:szCs w:val="20"/>
+        </w:rPr>
+        <w:t xml:space="preserve"> years.</w:t>
+      </w:r>
+      <w:r>
+        <w:rPr>
+          <w:sz w:val="20"/>
+          <w:szCs w:val="20"/>
+        </w:rPr>
+        <w:t xml:space="preserve"> </w:t>
+      </w:r>
+      <w:r>
+        <w:rPr>
+          <w:sz w:val="20"/>
+          <w:szCs w:val="20"/>
+        </w:rPr>
+        <w:t xml:space="preserve">A project that brought me deeper into the niches of science than I ever thought I could go. What is van der Waals packing anyways? This miniscule attractive force that relies on the periphery of atoms in space. Investigating subatomic interactions within both theoretical and physical </w:t>
+      </w:r>
+      <w:r>
+        <w:rPr>
+          <w:sz w:val="20"/>
+          <w:szCs w:val="20"/>
+        </w:rPr>
+        <w:t>experimentation and</w:t>
+      </w:r>
+      <w:r>
+        <w:rPr>
+          <w:sz w:val="20"/>
+          <w:szCs w:val="20"/>
+        </w:rPr>
+        <w:t xml:space="preserve"> making sense of the results. And here, finally at the end, realizing that my thesis is a translation of my findings that this superficially nanoscopic (it’s </w:t>
+      </w:r>
+      <w:proofErr w:type="gramStart"/>
+      <w:r>
+        <w:rPr>
+          <w:sz w:val="20"/>
+          <w:szCs w:val="20"/>
+        </w:rPr>
+        <w:t>actually smaller</w:t>
+      </w:r>
+      <w:proofErr w:type="gramEnd"/>
+      <w:r>
+        <w:rPr>
+          <w:sz w:val="20"/>
+          <w:szCs w:val="20"/>
+        </w:rPr>
+        <w:t>!</w:t>
+      </w:r>
+      <w:r>
+        <w:rPr>
+          <w:sz w:val="20"/>
+          <w:szCs w:val="20"/>
+        </w:rPr>
+        <w:t xml:space="preserve">) force has on membrane protein folding and association. Discovery and novelty are extremely difficult to quantify. </w:t>
+      </w:r>
+    </w:p>
+    <w:p>
+      <w:pPr>
+        <w:jc w:val="both"/>
+        <w:rPr>
+          <w:sz w:val="20"/>
+          <w:szCs w:val="20"/>
+        </w:rPr>
+      </w:pPr>
+      <w:proofErr w:type="gramStart"/>
+      <w:r>
+        <w:rPr>
+          <w:sz w:val="20"/>
+          <w:szCs w:val="20"/>
+        </w:rPr>
+        <w:t>So</w:t>
+      </w:r>
+      <w:proofErr w:type="gramEnd"/>
+      <w:r>
+        <w:rPr>
+          <w:sz w:val="20"/>
+          <w:szCs w:val="20"/>
+        </w:rPr>
+        <w:t xml:space="preserve"> what does it mean to become an arbiter of this seemingly immeasurable and imponderable academic knowledge?</w:t>
+      </w:r>
+    </w:p>
+    <w:p>
+      <w:pPr>
+        <w:jc w:val="both"/>
+        <w:rPr>
+          <w:sz w:val="20"/>
+          <w:szCs w:val="20"/>
+        </w:rPr>
+      </w:pPr>
+      <w:r>
+        <w:rPr>
+          <w:sz w:val="20"/>
+          <w:szCs w:val="20"/>
+        </w:rPr>
+        <w:t xml:space="preserve">Thank you to </w:t>
+      </w:r>
+      <w:proofErr w:type="spellStart"/>
+      <w:r>
+        <w:rPr>
+          <w:sz w:val="20"/>
+          <w:szCs w:val="20"/>
+        </w:rPr>
+        <w:t>SciFun</w:t>
+      </w:r>
+      <w:proofErr w:type="spellEnd"/>
+      <w:r>
+        <w:rPr>
+          <w:sz w:val="20"/>
+          <w:szCs w:val="20"/>
+        </w:rPr>
+        <w:t xml:space="preserve">, </w:t>
+      </w:r>
+      <w:r>
+        <w:rPr>
+          <w:sz w:val="20"/>
+          <w:szCs w:val="20"/>
+        </w:rPr>
+        <w:t>Wisconsin Initiative for Science Literacy (WISL), and WISL staff</w:t>
+      </w:r>
+      <w:r>
+        <w:rPr>
+          <w:sz w:val="20"/>
+          <w:szCs w:val="20"/>
+        </w:rPr>
+        <w:t xml:space="preserve"> for allowing me this opportunity to write and share these transparent reflections on my PhD. Thank you to </w:t>
+      </w:r>
+      <w:r>
+        <w:rPr>
+          <w:sz w:val="20"/>
+          <w:szCs w:val="20"/>
+        </w:rPr>
+        <w:t xml:space="preserve">Professor Bassam </w:t>
+      </w:r>
+      <w:proofErr w:type="spellStart"/>
+      <w:r>
+        <w:rPr>
+          <w:sz w:val="20"/>
+          <w:szCs w:val="20"/>
+        </w:rPr>
+        <w:t>Shakhashiri</w:t>
+      </w:r>
+      <w:proofErr w:type="spellEnd"/>
+      <w:r>
+        <w:rPr>
+          <w:sz w:val="20"/>
+          <w:szCs w:val="20"/>
+        </w:rPr>
+        <w:t>, Cayce Osborne, and Elizabeth Reynolds, for</w:t>
+      </w:r>
+      <w:r>
+        <w:rPr>
+          <w:sz w:val="20"/>
+          <w:szCs w:val="20"/>
+        </w:rPr>
+        <w:t xml:space="preserve"> </w:t>
+      </w:r>
+      <w:r>
+        <w:rPr>
+          <w:sz w:val="20"/>
+          <w:szCs w:val="20"/>
+        </w:rPr>
+        <w:t xml:space="preserve">helping me to develop and analogize the bits of science included in here! </w:t>
+      </w:r>
+      <w:r>
+        <w:rPr>
+          <w:sz w:val="20"/>
+          <w:szCs w:val="20"/>
+        </w:rPr>
+        <w:t>helping me to</w:t>
+      </w:r>
+      <w:r>
+        <w:rPr>
+          <w:sz w:val="20"/>
+          <w:szCs w:val="20"/>
+        </w:rPr>
+        <w:t xml:space="preserve"> </w:t>
+      </w:r>
+      <w:r>
+        <w:rPr>
+          <w:sz w:val="20"/>
+          <w:szCs w:val="20"/>
+        </w:rPr>
+        <w:t xml:space="preserve">fine tune my drafts for </w:t>
+      </w:r>
+      <w:r>
+        <w:rPr>
+          <w:sz w:val="20"/>
+          <w:szCs w:val="20"/>
+        </w:rPr>
+        <w:t>the inclusion in this thesis</w:t>
+      </w:r>
+      <w:r>
+        <w:rPr>
+          <w:sz w:val="20"/>
+          <w:szCs w:val="20"/>
+        </w:rPr>
+        <w:t>, critiquing</w:t>
+      </w:r>
+      <w:r>
+        <w:rPr>
+          <w:sz w:val="20"/>
+          <w:szCs w:val="20"/>
+        </w:rPr>
+        <w:t xml:space="preserve">! And thank you to my friends for sharing their thoughts and insights and helping me to put something coherent and hopefully interesting together: </w:t>
+      </w:r>
+      <w:r>
+        <w:rPr>
+          <w:sz w:val="20"/>
+          <w:szCs w:val="20"/>
+        </w:rPr>
+        <w:t>Diego Lanao</w:t>
+      </w:r>
+      <w:r>
+        <w:rPr>
+          <w:sz w:val="20"/>
+          <w:szCs w:val="20"/>
+        </w:rPr>
+        <w:t xml:space="preserve">, I truly cannot thank you enough for the help! </w:t>
+      </w:r>
+    </w:p>
+    <w:p>
+      <w:pPr>
+        <w:rPr>
+          <w:sz w:val="20"/>
+          <w:szCs w:val="20"/>
+        </w:rPr>
+      </w:pPr>
+      <w:r>
+        <w:rPr>
+          <w:sz w:val="20"/>
+          <w:szCs w:val="20"/>
+        </w:rPr>
+        <w:t>Thanks again for reading</w:t>
+      </w:r>
+      <w:r>
+        <w:rPr>
+          <w:sz w:val="20"/>
+          <w:szCs w:val="20"/>
+        </w:rPr>
+        <w:t>,</w:t>
+      </w:r>
+      <w:r>
+        <w:rPr>
+          <w:sz w:val="20"/>
+          <w:szCs w:val="20"/>
+        </w:rPr>
+        <w:t xml:space="preserve"> and best of luck on whatever journey you are currently facing. Sending love and good vibes your way</w:t>
+      </w:r>
+      <w:r>
+        <w:rPr>
+          <w:sz w:val="20"/>
+          <w:szCs w:val="20"/>
+        </w:rPr>
+        <w:t xml:space="preserve"> </w:t>
+      </w:r>
+      <w:r>
+        <w:rPr>
+          <w:sz w:val="20"/>
+          <w:szCs w:val="20"/>
+        </w:rPr>
+        <w:t>:D.</w:t>
+      </w:r>
+    </w:p>
+    <w:p>
+      <w:pPr>
+        <w:rPr>
+          <w:sz w:val="20"/>
+          <w:szCs w:val="20"/>
+        </w:rPr>
+      </w:pPr>
+    </w:p>
+    <w:p>
+      <w:pPr>
+        <w:rPr>
+          <w:sz w:val="20"/>
+          <w:szCs w:val="20"/>
+        </w:rPr>
+      </w:pPr>
+    </w:p>
+    <w:p>
+      <w:pPr>
+        <w:rPr>
+          <w:sz w:val="20"/>
+          <w:szCs w:val="20"/>
+        </w:rPr>
+      </w:pPr>
+    </w:p>
+    <w:p>
+      <w:pPr>
+        <w:rPr>
+          <w:sz w:val="20"/>
+          <w:szCs w:val="20"/>
+        </w:rPr>
+      </w:pPr>
+    </w:p>
+    <w:p>
+      <w:pPr>
+        <w:rPr>
+          <w:sz w:val="20"/>
+          <w:szCs w:val="20"/>
+        </w:rPr>
+      </w:pPr>
+    </w:p>
+    <w:p>
+      <w:pPr>
+        <w:rPr>
+          <w:b/>
+          <w:bCs/>
+        </w:rPr>
+      </w:pPr>
+      <w:r>
+        <w:rPr>
+          <w:b/>
+          <w:bCs/>
         </w:rPr>
         <w:lastRenderedPageBreak/>
         <w:t>Glossary</w:t>
@@ -807,8 +892,17 @@
           <w:sz w:val="20"/>
           <w:szCs w:val="20"/>
         </w:rPr>
-        <w:t>: supporting cells, building immunity, sensing changes in environment</w:t>
-      </w:r>
+        <w:t xml:space="preserve">: supporting cells, building immunity, sensing changes in </w:t>
+      </w:r>
+      <w:proofErr w:type="gramStart"/>
+      <w:r>
+        <w:rPr>
+          <w:sz w:val="20"/>
+          <w:szCs w:val="20"/>
+        </w:rPr>
+        <w:t>environment</w:t>
+      </w:r>
+      <w:proofErr w:type="gramEnd"/>
     </w:p>
     <w:p>
       <w:pPr>
@@ -863,8 +957,17 @@
           <w:sz w:val="20"/>
           <w:szCs w:val="20"/>
         </w:rPr>
-        <w:t>helping cells adapt and react to change</w:t>
-      </w:r>
+        <w:t xml:space="preserve">helping cells adapt and react to </w:t>
+      </w:r>
+      <w:proofErr w:type="gramStart"/>
+      <w:r>
+        <w:rPr>
+          <w:sz w:val="20"/>
+          <w:szCs w:val="20"/>
+        </w:rPr>
+        <w:t>change</w:t>
+      </w:r>
+      <w:proofErr w:type="gramEnd"/>
     </w:p>
     <w:p>
       <w:pPr>
@@ -906,8 +1009,17 @@
           <w:sz w:val="20"/>
           <w:szCs w:val="20"/>
         </w:rPr>
-        <w:t>, like partners coming together in a choreographed dance</w:t>
-      </w:r>
+        <w:t xml:space="preserve">, like partners coming together in a choreographed </w:t>
+      </w:r>
+      <w:proofErr w:type="gramStart"/>
+      <w:r>
+        <w:rPr>
+          <w:sz w:val="20"/>
+          <w:szCs w:val="20"/>
+        </w:rPr>
+        <w:t>dance</w:t>
+      </w:r>
+      <w:proofErr w:type="gramEnd"/>
     </w:p>
     <w:p>
       <w:pPr>
@@ -1007,7 +1119,23 @@
           <w:sz w:val="20"/>
           <w:szCs w:val="20"/>
         </w:rPr>
-        <w:t>“static”</w:t>
+        <w:t>“</w:t>
+      </w:r>
+      <w:proofErr w:type="gramStart"/>
+      <w:r>
+        <w:rPr>
+          <w:sz w:val="20"/>
+          <w:szCs w:val="20"/>
+        </w:rPr>
+        <w:t>static</w:t>
+      </w:r>
+      <w:proofErr w:type="gramEnd"/>
+      <w:r>
+        <w:rPr>
+          <w:sz w:val="20"/>
+          <w:szCs w:val="20"/>
+        </w:rPr>
+        <w:t>”</w:t>
       </w:r>
     </w:p>
     <w:p>
@@ -1051,8 +1179,17 @@
           <w:sz w:val="20"/>
           <w:szCs w:val="20"/>
         </w:rPr>
-        <w:t>Scandinavian cheese that tastes like caramel</w:t>
-      </w:r>
+        <w:t xml:space="preserve">Scandinavian cheese that tastes like </w:t>
+      </w:r>
+      <w:proofErr w:type="gramStart"/>
+      <w:r>
+        <w:rPr>
+          <w:sz w:val="20"/>
+          <w:szCs w:val="20"/>
+        </w:rPr>
+        <w:t>caramel</w:t>
+      </w:r>
+      <w:proofErr w:type="gramEnd"/>
     </w:p>
     <w:p>
       <w:pPr>
@@ -1089,8 +1226,17 @@
           <w:sz w:val="20"/>
           <w:szCs w:val="20"/>
         </w:rPr>
-        <w:t xml:space="preserve"> the art of buying books and never reading them</w:t>
-      </w:r>
+        <w:t xml:space="preserve"> the art of buying books and never reading </w:t>
+      </w:r>
+      <w:proofErr w:type="gramStart"/>
+      <w:r>
+        <w:rPr>
+          <w:sz w:val="20"/>
+          <w:szCs w:val="20"/>
+        </w:rPr>
+        <w:t>them</w:t>
+      </w:r>
+      <w:proofErr w:type="gramEnd"/>
     </w:p>
     <w:p>
       <w:pPr>
@@ -1111,8 +1257,17 @@
           <w:sz w:val="20"/>
           <w:szCs w:val="20"/>
         </w:rPr>
-        <w:t xml:space="preserve"> – aesthetic chills, psychogenic shivers; commonly tingling of the skin when listening to music</w:t>
-      </w:r>
+        <w:t xml:space="preserve"> – aesthetic chills, psychogenic shivers; commonly tingling of the skin when listening to </w:t>
+      </w:r>
+      <w:proofErr w:type="gramStart"/>
+      <w:r>
+        <w:rPr>
+          <w:sz w:val="20"/>
+          <w:szCs w:val="20"/>
+        </w:rPr>
+        <w:t>music</w:t>
+      </w:r>
+      <w:proofErr w:type="gramEnd"/>
     </w:p>
     <w:p>
       <w:pPr>
@@ -1133,23 +1288,41 @@
           <w:sz w:val="20"/>
           <w:szCs w:val="20"/>
         </w:rPr>
-        <w:t xml:space="preserve"> – internalized feeling of doubt in one’s skill, talent, or intelligence; feeling like you don’t deserve success and that much of it is attributed to things out of your control</w:t>
-      </w:r>
-    </w:p>
-    <w:p>
-      <w:pPr>
-        <w:rPr>
-          <w:sz w:val="20"/>
-          <w:szCs w:val="20"/>
-        </w:rPr>
-      </w:pPr>
-      <w:r>
-        <w:rPr>
-          <w:sz w:val="20"/>
-          <w:szCs w:val="20"/>
-        </w:rPr>
-        <w:t>Burnout – state of emotional, mental, and physical exhaustion brought on by prolonged or repeated stress</w:t>
-      </w:r>
+        <w:t xml:space="preserve"> – internalized feeling of doubt in one’s skill, talent, or intelligence; feeling like you don’t deserve success and that much of it is attributed to things out of your </w:t>
+      </w:r>
+      <w:proofErr w:type="gramStart"/>
+      <w:r>
+        <w:rPr>
+          <w:sz w:val="20"/>
+          <w:szCs w:val="20"/>
+        </w:rPr>
+        <w:t>control</w:t>
+      </w:r>
+      <w:proofErr w:type="gramEnd"/>
+    </w:p>
+    <w:p>
+      <w:pPr>
+        <w:rPr>
+          <w:sz w:val="20"/>
+          <w:szCs w:val="20"/>
+        </w:rPr>
+      </w:pPr>
+      <w:r>
+        <w:rPr>
+          <w:sz w:val="20"/>
+          <w:szCs w:val="20"/>
+        </w:rPr>
+        <w:t xml:space="preserve">Burnout – state of emotional, mental, and physical exhaustion brought on by prolonged or repeated </w:t>
+      </w:r>
+      <w:proofErr w:type="gramStart"/>
+      <w:r>
+        <w:rPr>
+          <w:sz w:val="20"/>
+          <w:szCs w:val="20"/>
+        </w:rPr>
+        <w:t>stress</w:t>
+      </w:r>
+      <w:proofErr w:type="gramEnd"/>
     </w:p>
     <w:p>
       <w:pPr>
@@ -1172,8 +1345,17 @@
           <w:sz w:val="20"/>
           <w:szCs w:val="20"/>
         </w:rPr>
-        <w:t xml:space="preserve"> – the feeling of emptiness after a long and arduous process is complete</w:t>
-      </w:r>
+        <w:t xml:space="preserve"> – the feeling of emptiness after a long and arduous process is </w:t>
+      </w:r>
+      <w:proofErr w:type="gramStart"/>
+      <w:r>
+        <w:rPr>
+          <w:sz w:val="20"/>
+          <w:szCs w:val="20"/>
+        </w:rPr>
+        <w:t>complete</w:t>
+      </w:r>
+      <w:proofErr w:type="gramEnd"/>
     </w:p>
     <w:p>
       <w:pPr>
@@ -1259,8 +1441,17 @@
           <w:sz w:val="20"/>
           <w:szCs w:val="20"/>
         </w:rPr>
-        <w:t xml:space="preserve"> – short, recurring musical theme accompanying a person, place, or idea</w:t>
-      </w:r>
+        <w:t xml:space="preserve"> – short, recurring musical theme accompanying a person, place, or </w:t>
+      </w:r>
+      <w:proofErr w:type="gramStart"/>
+      <w:r>
+        <w:rPr>
+          <w:sz w:val="20"/>
+          <w:szCs w:val="20"/>
+        </w:rPr>
+        <w:t>idea</w:t>
+      </w:r>
+      <w:proofErr w:type="gramEnd"/>
     </w:p>
     <w:p>
       <w:pPr>
@@ -2155,8 +2346,13 @@
       <w:pPr>
         <w:pStyle w:val="lettertext"/>
       </w:pPr>
-      <w:r>
-        <w:t>So w</w:t>
+      <w:proofErr w:type="gramStart"/>
+      <w:r>
+        <w:t>So</w:t>
+      </w:r>
+      <w:proofErr w:type="gramEnd"/>
+      <w:r>
+        <w:t xml:space="preserve"> w</w:t>
       </w:r>
       <w:r>
         <w:t>hen my undergra</w:t>
@@ -2509,9 +2705,14 @@
       <w:bookmarkStart w:id="2" w:name="_Toc166003669"/>
       <w:r>
         <w:lastRenderedPageBreak/>
-        <w:t>It’s so hard to swim against the tide</w:t>
+        <w:t xml:space="preserve">It’s so hard to swim against the </w:t>
+      </w:r>
+      <w:proofErr w:type="gramStart"/>
+      <w:r>
+        <w:t>tide</w:t>
       </w:r>
       <w:bookmarkEnd w:id="2"/>
+      <w:proofErr w:type="gramEnd"/>
     </w:p>
     <w:p>
       <w:pPr>
@@ -3296,11 +3497,13 @@
         <w:t>’ what you are because you’re young and black, don’t believe ‘</w:t>
       </w:r>
       <w:proofErr w:type="spellStart"/>
+      <w:proofErr w:type="gramStart"/>
       <w:r>
         <w:t>em</w:t>
       </w:r>
       <w:bookmarkEnd w:id="3"/>
       <w:proofErr w:type="spellEnd"/>
+      <w:proofErr w:type="gramEnd"/>
     </w:p>
     <w:p>
       <w:pPr>
@@ -3353,6 +3556,7 @@
       <w:r>
         <w:tab/>
       </w:r>
+      <w:proofErr w:type="gramStart"/>
       <w:r>
         <w:tab/>
       </w:r>
@@ -3360,7 +3564,11 @@
         <w:t xml:space="preserve">  </w:t>
       </w:r>
       <w:r>
-        <w:t>September 2018</w:t>
+        <w:t>September</w:t>
+      </w:r>
+      <w:proofErr w:type="gramEnd"/>
+      <w:r>
+        <w:t xml:space="preserve"> 2018</w:t>
       </w:r>
     </w:p>
     <w:p>
@@ -3596,7 +3804,23 @@
           <w:i/>
           <w:iCs/>
         </w:rPr>
-        <w:t xml:space="preserve"> am I missing? Do I have the ability to navigate the field of biochemistry? Do I even belong here?</w:t>
+        <w:t xml:space="preserve"> am I missing? Do I </w:t>
+      </w:r>
+      <w:proofErr w:type="gramStart"/>
+      <w:r>
+        <w:rPr>
+          <w:i/>
+          <w:iCs/>
+        </w:rPr>
+        <w:t>have the ability to</w:t>
+      </w:r>
+      <w:proofErr w:type="gramEnd"/>
+      <w:r>
+        <w:rPr>
+          <w:i/>
+          <w:iCs/>
+        </w:rPr>
+        <w:t xml:space="preserve"> navigate the field of biochemistry? Do I even belong here?</w:t>
       </w:r>
     </w:p>
     <w:p>
@@ -3795,8 +4019,13 @@
       <w:pPr>
         <w:pStyle w:val="lettertext"/>
       </w:pPr>
-      <w:r>
-        <w:t xml:space="preserve">P.P.S. </w:t>
+      <w:proofErr w:type="gramStart"/>
+      <w:r>
+        <w:t>P.P.S.</w:t>
+      </w:r>
+      <w:proofErr w:type="gramEnd"/>
+      <w:r>
+        <w:t xml:space="preserve"> </w:t>
       </w:r>
       <w:r>
         <w:t>I</w:t>
@@ -3832,7 +4061,15 @@
         <w:t xml:space="preserve"> often</w:t>
       </w:r>
       <w:r>
-        <w:t xml:space="preserve"> feel like I have to conform to what other people expect of me rather than being given the chance to share my own </w:t>
+        <w:t xml:space="preserve"> feel like I </w:t>
+      </w:r>
+      <w:proofErr w:type="gramStart"/>
+      <w:r>
+        <w:t>have to</w:t>
+      </w:r>
+      <w:proofErr w:type="gramEnd"/>
+      <w:r>
+        <w:t xml:space="preserve"> conform to what other people expect of me rather than being given the chance to share my own </w:t>
       </w:r>
       <w:r>
         <w:t xml:space="preserve">identity? </w:t>
@@ -3853,9 +4090,14 @@
       <w:bookmarkStart w:id="4" w:name="_Toc166003671"/>
       <w:r>
         <w:lastRenderedPageBreak/>
-        <w:t>There will be mountains you won’t move</w:t>
+        <w:t xml:space="preserve">There will be mountains you won’t </w:t>
+      </w:r>
+      <w:proofErr w:type="gramStart"/>
+      <w:r>
+        <w:t>move</w:t>
       </w:r>
       <w:bookmarkEnd w:id="4"/>
+      <w:proofErr w:type="gramEnd"/>
     </w:p>
     <w:p>
       <w:pPr>
@@ -4975,8 +5217,13 @@
       <w:pPr>
         <w:pStyle w:val="lettertext"/>
       </w:pPr>
-      <w:r>
-        <w:t xml:space="preserve">P.S. </w:t>
+      <w:proofErr w:type="gramStart"/>
+      <w:r>
+        <w:t>P.S.</w:t>
+      </w:r>
+      <w:proofErr w:type="gramEnd"/>
+      <w:r>
+        <w:t xml:space="preserve"> </w:t>
       </w:r>
       <w:r>
         <w:t xml:space="preserve">If </w:t>
@@ -5020,8 +5267,13 @@
         <w:t>spoiling</w:t>
       </w:r>
       <w:r>
-        <w:t xml:space="preserve"> too much</w:t>
-      </w:r>
+        <w:t xml:space="preserve"> too </w:t>
+      </w:r>
+      <w:proofErr w:type="gramStart"/>
+      <w:r>
+        <w:t>much</w:t>
+      </w:r>
+      <w:proofErr w:type="gramEnd"/>
     </w:p>
     <w:p>
       <w:pPr>
@@ -5047,8 +5299,13 @@
         </w:r>
       </w:hyperlink>
       <w:r>
-        <w:t xml:space="preserve"> is DEEP</w:t>
-      </w:r>
+        <w:t xml:space="preserve"> is </w:t>
+      </w:r>
+      <w:proofErr w:type="gramStart"/>
+      <w:r>
+        <w:t>DEEP</w:t>
+      </w:r>
+      <w:proofErr w:type="gramEnd"/>
     </w:p>
     <w:p>
       <w:pPr>
@@ -5063,8 +5320,13 @@
         <w:t>Plastic Memories</w:t>
       </w:r>
       <w:r>
-        <w:t xml:space="preserve"> – falling in love with a limited amount of time</w:t>
-      </w:r>
+        <w:t xml:space="preserve"> – falling in love with a limited amount of </w:t>
+      </w:r>
+      <w:proofErr w:type="gramStart"/>
+      <w:r>
+        <w:t>time</w:t>
+      </w:r>
+      <w:proofErr w:type="gramEnd"/>
     </w:p>
     <w:p>
       <w:pPr>
@@ -5140,8 +5402,13 @@
         <w:t xml:space="preserve">examples of </w:t>
       </w:r>
       <w:r>
-        <w:t>black politeness/model minority</w:t>
-      </w:r>
+        <w:t xml:space="preserve">black politeness/model </w:t>
+      </w:r>
+      <w:proofErr w:type="gramStart"/>
+      <w:r>
+        <w:t>minority</w:t>
+      </w:r>
+      <w:proofErr w:type="gramEnd"/>
     </w:p>
     <w:p>
       <w:pPr>
@@ -5166,12 +5433,14 @@
       <w:r>
         <w:t xml:space="preserve"> </w:t>
       </w:r>
+      <w:proofErr w:type="gramStart"/>
       <w:r>
         <w:t>self-</w:t>
       </w:r>
       <w:r>
         <w:t>discovery</w:t>
       </w:r>
+      <w:proofErr w:type="gramEnd"/>
     </w:p>
     <w:p>
       <w:pPr>
@@ -5254,9 +5523,14 @@
       </w:r>
       <w:proofErr w:type="spellEnd"/>
       <w:r>
-        <w:t xml:space="preserve"> sleep so wake me up when I’m older</w:t>
+        <w:t xml:space="preserve"> sleep so wake me up when I’m </w:t>
+      </w:r>
+      <w:proofErr w:type="gramStart"/>
+      <w:r>
+        <w:t>older</w:t>
       </w:r>
       <w:bookmarkEnd w:id="5"/>
+      <w:proofErr w:type="gramEnd"/>
     </w:p>
     <w:p>
       <w:pPr>
@@ -5602,8 +5876,13 @@
         <w:t>ed</w:t>
       </w:r>
       <w:r>
-        <w:t xml:space="preserve"> to breathe</w:t>
-      </w:r>
+        <w:t xml:space="preserve"> to </w:t>
+      </w:r>
+      <w:proofErr w:type="gramStart"/>
+      <w:r>
+        <w:t>breathe</w:t>
+      </w:r>
+      <w:proofErr w:type="gramEnd"/>
     </w:p>
     <w:p>
       <w:pPr>
@@ -5669,8 +5948,13 @@
         <w:t>’m</w:t>
       </w:r>
       <w:r>
-        <w:t xml:space="preserve"> called back into the room</w:t>
-      </w:r>
+        <w:t xml:space="preserve"> called back into the </w:t>
+      </w:r>
+      <w:proofErr w:type="gramStart"/>
+      <w:r>
+        <w:t>room</w:t>
+      </w:r>
+      <w:proofErr w:type="gramEnd"/>
     </w:p>
     <w:p>
       <w:pPr>
@@ -5749,11 +6033,16 @@
       </w:r>
       <w:proofErr w:type="spellEnd"/>
       <w:r>
-        <w:t xml:space="preserve"> faile</w:t>
+        <w:t xml:space="preserve"> </w:t>
+      </w:r>
+      <w:proofErr w:type="gramStart"/>
+      <w:r>
+        <w:t>faile</w:t>
       </w:r>
       <w:r>
         <w:t>d</w:t>
       </w:r>
+      <w:proofErr w:type="gramEnd"/>
     </w:p>
     <w:p>
       <w:pPr>
@@ -5778,7 +6067,15 @@
         <w:t>king</w:t>
       </w:r>
       <w:r>
-        <w:t xml:space="preserve"> progress and</w:t>
+        <w:t xml:space="preserve"> </w:t>
+      </w:r>
+      <w:proofErr w:type="gramStart"/>
+      <w:r>
+        <w:t>progress</w:t>
+      </w:r>
+      <w:proofErr w:type="gramEnd"/>
+      <w:r>
+        <w:t xml:space="preserve"> and</w:t>
       </w:r>
       <w:r>
         <w:t xml:space="preserve"> we</w:t>
@@ -5825,75 +6122,91 @@
           <w:b/>
           <w:bCs/>
         </w:rPr>
-        <w:t>For many prelim failures, there is no second chance. You’re given a master’s degree and asked to leave</w:t>
-      </w:r>
+        <w:t xml:space="preserve">For many prelim failures, there is </w:t>
+      </w:r>
+      <w:proofErr w:type="gramStart"/>
       <w:r>
         <w:rPr>
           <w:b/>
           <w:bCs/>
         </w:rPr>
-        <w:t xml:space="preserve">. </w:t>
-      </w:r>
-    </w:p>
-    <w:p>
-      <w:pPr>
-        <w:pStyle w:val="lettertext"/>
-        <w:spacing w:before="0" w:after="0" w:line="240" w:lineRule="auto"/>
+        <w:t>no</w:t>
+      </w:r>
+      <w:proofErr w:type="gramEnd"/>
+      <w:r>
         <w:rPr>
           <w:b/>
           <w:bCs/>
         </w:rPr>
-      </w:pPr>
+        <w:t xml:space="preserve"> second chance. You’re given a master’s degree and asked to leave</w:t>
+      </w:r>
       <w:r>
         <w:rPr>
           <w:b/>
           <w:bCs/>
         </w:rPr>
-        <w:t xml:space="preserve">2. </w:t>
-      </w:r>
-      <w:r>
+        <w:t xml:space="preserve">. </w:t>
+      </w:r>
+    </w:p>
+    <w:p>
+      <w:pPr>
+        <w:pStyle w:val="lettertext"/>
+        <w:spacing w:before="0" w:after="0" w:line="240" w:lineRule="auto"/>
         <w:rPr>
           <w:b/>
           <w:bCs/>
         </w:rPr>
-        <w:t>I have a year to move on from this heartbreaking moment to do it over again, hoping for a different result</w:t>
-      </w:r>
+      </w:pPr>
       <w:r>
         <w:rPr>
           <w:b/>
           <w:bCs/>
         </w:rPr>
-        <w:t xml:space="preserve">. </w:t>
-      </w:r>
-    </w:p>
-    <w:p>
-      <w:pPr>
-        <w:pStyle w:val="lettertext"/>
-        <w:spacing w:before="0" w:after="0" w:line="240" w:lineRule="auto"/>
+        <w:t xml:space="preserve">2. </w:t>
+      </w:r>
+      <w:r>
         <w:rPr>
           <w:b/>
           <w:bCs/>
         </w:rPr>
-      </w:pPr>
+        <w:t>I have a year to move on from this heartbreaking moment to do it over again, hoping for a different result</w:t>
+      </w:r>
       <w:r>
         <w:rPr>
           <w:b/>
           <w:bCs/>
         </w:rPr>
-        <w:t xml:space="preserve">3. </w:t>
-      </w:r>
-      <w:r>
+        <w:t xml:space="preserve">. </w:t>
+      </w:r>
+    </w:p>
+    <w:p>
+      <w:pPr>
+        <w:pStyle w:val="lettertext"/>
+        <w:spacing w:before="0" w:after="0" w:line="240" w:lineRule="auto"/>
         <w:rPr>
           <w:b/>
           <w:bCs/>
         </w:rPr>
-        <w:t>I’m one of the few black people in my research program</w:t>
-      </w:r>
+      </w:pPr>
       <w:r>
         <w:rPr>
           <w:b/>
           <w:bCs/>
         </w:rPr>
+        <w:t xml:space="preserve">3. </w:t>
+      </w:r>
+      <w:r>
+        <w:rPr>
+          <w:b/>
+          <w:bCs/>
+        </w:rPr>
+        <w:t>I’m one of the few black people in my research program</w:t>
+      </w:r>
+      <w:r>
+        <w:rPr>
+          <w:b/>
+          <w:bCs/>
+        </w:rPr>
         <w:t>.</w:t>
       </w:r>
     </w:p>
@@ -5929,7 +6242,15 @@
         <w:t>. To do that,</w:t>
       </w:r>
       <w:r>
-        <w:t xml:space="preserve"> I have to figure out</w:t>
+        <w:t xml:space="preserve"> I </w:t>
+      </w:r>
+      <w:proofErr w:type="gramStart"/>
+      <w:r>
+        <w:t>have to</w:t>
+      </w:r>
+      <w:proofErr w:type="gramEnd"/>
+      <w:r>
+        <w:t xml:space="preserve"> figure out</w:t>
       </w:r>
       <w:r>
         <w:t xml:space="preserve"> what I’m missing in my learning. W</w:t>
@@ -6088,6 +6409,7 @@
         <w:t xml:space="preserve"> constantly pulsing through my head. </w:t>
       </w:r>
       <w:proofErr w:type="spellStart"/>
+      <w:proofErr w:type="gramStart"/>
       <w:r>
         <w:rPr>
           <w:i/>
@@ -6101,7 +6423,15 @@
           <w:i/>
           <w:iCs/>
         </w:rPr>
-        <w:t xml:space="preserve"> don’t want to fail</w:t>
+        <w:t xml:space="preserve"> don’t</w:t>
+      </w:r>
+      <w:proofErr w:type="gramEnd"/>
+      <w:r>
+        <w:rPr>
+          <w:i/>
+          <w:iCs/>
+        </w:rPr>
+        <w:t xml:space="preserve"> want to fail</w:t>
       </w:r>
       <w:r>
         <w:rPr>
@@ -6210,6 +6540,7 @@
         <w:t xml:space="preserve"> </w:t>
       </w:r>
       <w:proofErr w:type="spellStart"/>
+      <w:proofErr w:type="gramStart"/>
       <w:r>
         <w:rPr>
           <w:i/>
@@ -6223,7 +6554,15 @@
           <w:i/>
           <w:iCs/>
         </w:rPr>
-        <w:t xml:space="preserve"> just want to do science and learn</w:t>
+        <w:t xml:space="preserve"> just</w:t>
+      </w:r>
+      <w:proofErr w:type="gramEnd"/>
+      <w:r>
+        <w:rPr>
+          <w:i/>
+          <w:iCs/>
+        </w:rPr>
+        <w:t xml:space="preserve"> want to do science and learn</w:t>
       </w:r>
       <w:r>
         <w:rPr>
@@ -6529,16 +6868,29 @@
         <w:t>b</w:t>
       </w:r>
       <w:r>
-        <w:t>ecause you’re not the same as them</w:t>
+        <w:t xml:space="preserve">ecause you’re not the same as </w:t>
+      </w:r>
+      <w:proofErr w:type="gramStart"/>
+      <w:r>
+        <w:t>them</w:t>
       </w:r>
       <w:bookmarkEnd w:id="6"/>
+      <w:proofErr w:type="gramEnd"/>
     </w:p>
     <w:p>
       <w:pPr>
         <w:pStyle w:val="Artist"/>
       </w:pPr>
       <w:r>
-        <w:t>I Always Wanna Die (Sometimes) by The 1975</w:t>
+        <w:t xml:space="preserve">I Always Wanna Die (Sometimes) by </w:t>
+      </w:r>
+      <w:proofErr w:type="gramStart"/>
+      <w:r>
+        <w:t>The</w:t>
+      </w:r>
+      <w:proofErr w:type="gramEnd"/>
+      <w:r>
+        <w:t xml:space="preserve"> 1975</w:t>
       </w:r>
     </w:p>
     <w:p>
@@ -6690,7 +7042,15 @@
         <w:t>As I was waiting for the bus, m</w:t>
       </w:r>
       <w:r>
-        <w:t xml:space="preserve">y head felt heavy and everything </w:t>
+        <w:t xml:space="preserve">y head felt </w:t>
+      </w:r>
+      <w:proofErr w:type="gramStart"/>
+      <w:r>
+        <w:t>heavy</w:t>
+      </w:r>
+      <w:proofErr w:type="gramEnd"/>
+      <w:r>
+        <w:t xml:space="preserve"> and everything </w:t>
       </w:r>
       <w:r>
         <w:t>went black</w:t>
@@ -7109,9 +7469,11 @@
       <w:r>
         <w:t xml:space="preserve"> on </w:t>
       </w:r>
+      <w:proofErr w:type="gramStart"/>
       <w:r>
         <w:t>this suicidal ideations</w:t>
       </w:r>
+      <w:proofErr w:type="gramEnd"/>
       <w:r>
         <w:t xml:space="preserve"> chart</w:t>
       </w:r>
@@ -7399,7 +7761,7 @@
           <w:noProof/>
         </w:rPr>
         <w:drawing>
-          <wp:anchor distT="0" distB="0" distL="114300" distR="114300" simplePos="0" relativeHeight="251659776" behindDoc="0" locked="0" layoutInCell="1" allowOverlap="1" wp14:anchorId="1D90E0EF" wp14:editId="34AB4797">
+          <wp:anchor distT="0" distB="0" distL="114300" distR="114300" simplePos="0" relativeHeight="251659776" behindDoc="0" locked="0" layoutInCell="1" allowOverlap="1" wp14:anchorId="1D90E0EF" wp14:editId="6D5E564D">
             <wp:simplePos x="0" y="0"/>
             <wp:positionH relativeFrom="margin">
               <wp:posOffset>3505200</wp:posOffset>
@@ -7836,10 +8198,18 @@
         <w:t>ouldn’t that be a story</w:t>
       </w:r>
       <w:r>
-        <w:t>? R</w:t>
-      </w:r>
-      <w:r>
-        <w:t xml:space="preserve">esearcher at UW-Madison develops the cure for </w:t>
+        <w:t xml:space="preserve">? </w:t>
+      </w:r>
+      <w:proofErr w:type="gramStart"/>
+      <w:r>
+        <w:t>R</w:t>
+      </w:r>
+      <w:r>
+        <w:t>esearcher</w:t>
+      </w:r>
+      <w:proofErr w:type="gramEnd"/>
+      <w:r>
+        <w:t xml:space="preserve"> at UW-Madison develops the cure for </w:t>
       </w:r>
       <w:r>
         <w:t>Alzheimer’s,</w:t>
@@ -7948,6 +8318,7 @@
       <w:r>
         <w:t xml:space="preserve">. </w:t>
       </w:r>
+      <w:proofErr w:type="gramStart"/>
       <w:r>
         <w:rPr>
           <w:i/>
@@ -7971,6 +8342,7 @@
         <w:t>i</w:t>
       </w:r>
       <w:proofErr w:type="spellEnd"/>
+      <w:proofErr w:type="gramEnd"/>
       <w:r>
         <w:rPr>
           <w:i/>
@@ -8781,8 +9153,17 @@
           <w:b/>
           <w:bCs/>
         </w:rPr>
-        <w:t>I passed</w:t>
-      </w:r>
+        <w:t xml:space="preserve">I </w:t>
+      </w:r>
+      <w:proofErr w:type="gramStart"/>
+      <w:r>
+        <w:rPr>
+          <w:b/>
+          <w:bCs/>
+        </w:rPr>
+        <w:t>passed</w:t>
+      </w:r>
+      <w:proofErr w:type="gramEnd"/>
     </w:p>
     <w:p>
       <w:pPr>
@@ -8860,8 +9241,13 @@
       <w:pPr>
         <w:pStyle w:val="lettertext"/>
       </w:pPr>
-      <w:r>
-        <w:t>Yes and yes</w:t>
+      <w:proofErr w:type="gramStart"/>
+      <w:r>
+        <w:t>Yes</w:t>
+      </w:r>
+      <w:proofErr w:type="gramEnd"/>
+      <w:r>
+        <w:t xml:space="preserve"> and yes</w:t>
       </w:r>
       <w:r>
         <w:rPr>
@@ -8884,8 +9270,13 @@
       <w:r>
         <w:t xml:space="preserve"> </w:t>
       </w:r>
-      <w:r>
-        <w:t xml:space="preserve">all of </w:t>
+      <w:proofErr w:type="gramStart"/>
+      <w:r>
+        <w:t>all of</w:t>
+      </w:r>
+      <w:proofErr w:type="gramEnd"/>
+      <w:r>
+        <w:t xml:space="preserve"> </w:t>
       </w:r>
       <w:r>
         <w:t>this</w:t>
@@ -9576,8 +9967,13 @@
         <w:t xml:space="preserve">to make conclusions </w:t>
       </w:r>
       <w:r>
-        <w:t>that can be shared with the scientific community. It’s like … analogy</w:t>
-      </w:r>
+        <w:t xml:space="preserve">that can be shared with the scientific community. It’s like … </w:t>
+      </w:r>
+      <w:proofErr w:type="gramStart"/>
+      <w:r>
+        <w:t>analogy</w:t>
+      </w:r>
+      <w:proofErr w:type="gramEnd"/>
     </w:p>
     <w:p>
       <w:pPr>
@@ -9735,7 +10131,15 @@
       </w:r>
       <w:proofErr w:type="spellEnd"/>
       <w:r>
-        <w:t xml:space="preserve"> leave, if you </w:t>
+        <w:t xml:space="preserve"> </w:t>
+      </w:r>
+      <w:proofErr w:type="gramStart"/>
+      <w:r>
+        <w:t>leave, if</w:t>
+      </w:r>
+      <w:proofErr w:type="gramEnd"/>
+      <w:r>
+        <w:t xml:space="preserve"> you </w:t>
       </w:r>
       <w:proofErr w:type="spellStart"/>
       <w:r>
@@ -10576,7 +10980,15 @@
       </w:r>
       <w:proofErr w:type="spellEnd"/>
       <w:r>
-        <w:t xml:space="preserve"> is it really love if it don't tear you apart?</w:t>
+        <w:t xml:space="preserve"> is it really love if it </w:t>
+      </w:r>
+      <w:proofErr w:type="gramStart"/>
+      <w:r>
+        <w:t>don't</w:t>
+      </w:r>
+      <w:proofErr w:type="gramEnd"/>
+      <w:r>
+        <w:t xml:space="preserve"> tear you apart?</w:t>
       </w:r>
       <w:bookmarkEnd w:id="11"/>
     </w:p>
@@ -10826,14 +11238,30 @@
           <w:i/>
           <w:iCs/>
         </w:rPr>
-        <w:t xml:space="preserve"> have </w:t>
-      </w:r>
-      <w:r>
-        <w:rPr>
-          <w:i/>
-          <w:iCs/>
-        </w:rPr>
-        <w:t>to organize</w:t>
+        <w:t xml:space="preserve"> </w:t>
+      </w:r>
+      <w:proofErr w:type="gramStart"/>
+      <w:r>
+        <w:rPr>
+          <w:i/>
+          <w:iCs/>
+        </w:rPr>
+        <w:t xml:space="preserve">have </w:t>
+      </w:r>
+      <w:r>
+        <w:rPr>
+          <w:i/>
+          <w:iCs/>
+        </w:rPr>
+        <w:t>to</w:t>
+      </w:r>
+      <w:proofErr w:type="gramEnd"/>
+      <w:r>
+        <w:rPr>
+          <w:i/>
+          <w:iCs/>
+        </w:rPr>
+        <w:t xml:space="preserve"> organize</w:t>
       </w:r>
       <w:r>
         <w:rPr>
@@ -11362,7 +11790,19 @@
         <w:t xml:space="preserve"> can do no wrong and I’m always at fault. Experiment after experiment, failure after failure, I attribute to myself. </w:t>
       </w:r>
       <w:r>
-        <w:t xml:space="preserve">And yet I’m still smiling. </w:t>
+        <w:t>And yet I still</w:t>
+      </w:r>
+      <w:r>
+        <w:t xml:space="preserve"> try to</w:t>
+      </w:r>
+      <w:r>
+        <w:t xml:space="preserve"> smil</w:t>
+      </w:r>
+      <w:r>
+        <w:t>e</w:t>
+      </w:r>
+      <w:r>
+        <w:t xml:space="preserve">. </w:t>
       </w:r>
       <w:r>
         <w:t>I do</w:t>
@@ -11419,7 +11859,15 @@
         <w:t xml:space="preserve"> the time I have</w:t>
       </w:r>
       <w:r>
-        <w:t xml:space="preserve"> at the detriment to myself</w:t>
+        <w:t xml:space="preserve"> </w:t>
+      </w:r>
+      <w:proofErr w:type="gramStart"/>
+      <w:r>
+        <w:t>at</w:t>
+      </w:r>
+      <w:proofErr w:type="gramEnd"/>
+      <w:r>
+        <w:t xml:space="preserve"> the detriment to myself</w:t>
       </w:r>
       <w:r>
         <w:t>,</w:t>
@@ -11446,7 +11894,7 @@
         <w:t xml:space="preserve"> sleep</w:t>
       </w:r>
       <w:r>
-        <w:t>lessness t</w:t>
+        <w:t xml:space="preserve"> t</w:t>
       </w:r>
       <w:r>
         <w:t>o prevent m</w:t>
@@ -11470,13 +11918,43 @@
         <w:t>.</w:t>
       </w:r>
       <w:r>
-        <w:t xml:space="preserve"> I can’t seem to make time for family. Smile. Can’t even schedule time for friends. </w:t>
+        <w:t xml:space="preserve"> </w:t>
+      </w:r>
+      <w:r>
+        <w:t xml:space="preserve">I’ve had to be selfish. Haven’t given friends the support they need, rarely give intentional time to my family, don’t have time to talk extensively to those that I care about. </w:t>
+      </w:r>
+      <w:r>
+        <w:t>Smile.</w:t>
+      </w:r>
+      <w:r>
+        <w:t xml:space="preserve"> </w:t>
       </w:r>
       <w:r>
         <w:t>It’s been difficult trying to lean on people from a distance.</w:t>
       </w:r>
       <w:r>
-        <w:t xml:space="preserve"> Anytime I’m not doing research I feel …, … bad about it. </w:t>
+        <w:t xml:space="preserve"> </w:t>
+      </w:r>
+      <w:r>
+        <w:t>When</w:t>
+      </w:r>
+      <w:r>
+        <w:t xml:space="preserve"> not doing </w:t>
+      </w:r>
+      <w:r>
+        <w:t>research,</w:t>
+      </w:r>
+      <w:r>
+        <w:t xml:space="preserve"> I</w:t>
+      </w:r>
+      <w:r>
+        <w:t>’m filled with</w:t>
+      </w:r>
+      <w:r>
+        <w:t xml:space="preserve"> apprehension</w:t>
+      </w:r>
+      <w:r>
+        <w:t>.</w:t>
       </w:r>
       <w:r>
         <w:t xml:space="preserve"> For the last 6 years, my project has been my life. </w:t>
@@ -11505,10 +11983,19 @@
         <w:t>fair</w:t>
       </w:r>
       <w:r>
-        <w:t xml:space="preserve"> that I can’t even </w:t>
-      </w:r>
-      <w:r>
-        <w:t xml:space="preserve">smile when I think about </w:t>
+        <w:t xml:space="preserve"> that I can’t </w:t>
+      </w:r>
+      <w:r>
+        <w:t xml:space="preserve">even </w:t>
+      </w:r>
+      <w:r>
+        <w:t>smile when</w:t>
+      </w:r>
+      <w:r>
+        <w:t xml:space="preserve"> I</w:t>
+      </w:r>
+      <w:r>
+        <w:t xml:space="preserve"> think about </w:t>
       </w:r>
       <w:r>
         <w:t>finishing up?</w:t>
@@ -11788,9 +12275,14 @@
         <w:t xml:space="preserve"> </w:t>
       </w:r>
       <w:r>
-        <w:t>Guaranteed to make us feel bad</w:t>
+        <w:t xml:space="preserve">Guaranteed to make us feel </w:t>
+      </w:r>
+      <w:proofErr w:type="gramStart"/>
+      <w:r>
+        <w:t>bad</w:t>
       </w:r>
       <w:bookmarkEnd w:id="12"/>
+      <w:proofErr w:type="gramEnd"/>
       <w:r>
         <w:t xml:space="preserve"> </w:t>
       </w:r>
@@ -11862,20 +12354,55 @@
         <w:pStyle w:val="lettertext"/>
       </w:pPr>
       <w:r>
+        <w:t xml:space="preserve">I </w:t>
+      </w:r>
+      <w:r>
+        <w:t xml:space="preserve">didn’t realize </w:t>
+      </w:r>
+      <w:r>
+        <w:t>the end</w:t>
+      </w:r>
+      <w:r>
+        <w:t xml:space="preserve"> of this journey</w:t>
+      </w:r>
+      <w:r>
+        <w:t xml:space="preserve"> would lead to</w:t>
+      </w:r>
+      <w:r>
+        <w:t xml:space="preserve"> such</w:t>
+      </w:r>
+      <w:r>
+        <w:t xml:space="preserve"> </w:t>
+      </w:r>
+      <w:r>
+        <w:t>paralyzing and everlasting</w:t>
+      </w:r>
+      <w:r>
+        <w:t xml:space="preserve"> </w:t>
+      </w:r>
+      <w:r>
+        <w:t>burnout.</w:t>
+      </w:r>
+    </w:p>
+    <w:p>
+      <w:pPr>
+        <w:pStyle w:val="lettertext"/>
+      </w:pPr>
+      <w:r>
         <w:rPr>
           <w:noProof/>
         </w:rPr>
         <w:drawing>
-          <wp:anchor distT="0" distB="0" distL="114300" distR="114300" simplePos="0" relativeHeight="251654656" behindDoc="0" locked="0" layoutInCell="1" allowOverlap="1" wp14:anchorId="52B367D0" wp14:editId="64E4443C">
+          <wp:anchor distT="0" distB="0" distL="114300" distR="114300" simplePos="0" relativeHeight="251654656" behindDoc="0" locked="0" layoutInCell="1" allowOverlap="1" wp14:anchorId="52B367D0" wp14:editId="10A15079">
             <wp:simplePos x="0" y="0"/>
             <wp:positionH relativeFrom="margin">
-              <wp:posOffset>4074160</wp:posOffset>
+              <wp:align>right</wp:align>
             </wp:positionH>
             <wp:positionV relativeFrom="paragraph">
-              <wp:posOffset>255758</wp:posOffset>
+              <wp:posOffset>12700</wp:posOffset>
             </wp:positionV>
-            <wp:extent cx="1869440" cy="1210310"/>
-            <wp:effectExtent l="0" t="0" r="0" b="8890"/>
+            <wp:extent cx="1628775" cy="1054100"/>
+            <wp:effectExtent l="0" t="0" r="9525" b="0"/>
             <wp:wrapSquare wrapText="bothSides"/>
             <wp:docPr id="340957452" name="Picture 1" descr="A fire in the sky&#10;&#10;Description automatically generated"/>
             <wp:cNvGraphicFramePr>
@@ -11904,7 +12431,7 @@
                   <pic:spPr bwMode="auto">
                     <a:xfrm>
                       <a:off x="0" y="0"/>
-                      <a:ext cx="1869440" cy="1210310"/>
+                      <a:ext cx="1628775" cy="1054100"/>
                     </a:xfrm>
                     <a:prstGeom prst="rect">
                       <a:avLst/>
@@ -11932,41 +12459,6 @@
         </w:drawing>
       </w:r>
       <w:r>
-        <w:t xml:space="preserve">I </w:t>
-      </w:r>
-      <w:r>
-        <w:t xml:space="preserve">didn’t realize </w:t>
-      </w:r>
-      <w:r>
-        <w:t>the end</w:t>
-      </w:r>
-      <w:r>
-        <w:t xml:space="preserve"> of this journey</w:t>
-      </w:r>
-      <w:r>
-        <w:t xml:space="preserve"> would lead to</w:t>
-      </w:r>
-      <w:r>
-        <w:t xml:space="preserve"> such</w:t>
-      </w:r>
-      <w:r>
-        <w:t xml:space="preserve"> </w:t>
-      </w:r>
-      <w:r>
-        <w:t>paralyzing and everlasting</w:t>
-      </w:r>
-      <w:r>
-        <w:t xml:space="preserve"> </w:t>
-      </w:r>
-      <w:r>
-        <w:t>burnout.</w:t>
-      </w:r>
-    </w:p>
-    <w:p>
-      <w:pPr>
-        <w:pStyle w:val="lettertext"/>
-      </w:pPr>
-      <w:r>
         <w:rPr>
           <w:b/>
           <w:bCs/>
@@ -12107,7 +12599,15 @@
         <w:t>all</w:t>
       </w:r>
       <w:r>
-        <w:t xml:space="preserve"> the things that I have to accomplish to graduate, yet being unable to do any of it. </w:t>
+        <w:t xml:space="preserve"> the things that I </w:t>
+      </w:r>
+      <w:proofErr w:type="gramStart"/>
+      <w:r>
+        <w:t>have to</w:t>
+      </w:r>
+      <w:proofErr w:type="gramEnd"/>
+      <w:r>
+        <w:t xml:space="preserve"> accomplish to graduate, yet being unable to do any of it. </w:t>
       </w:r>
       <w:r>
         <w:t xml:space="preserve">Everyday feels like I’m searching for something: </w:t>
@@ -12477,7 +12977,7 @@
         <w:t xml:space="preserve">P.P.S. </w:t>
       </w:r>
       <w:r>
-        <w:t xml:space="preserve">At a time when I just needed something, ANYTHING, to feel good about, I discovered this song that immediately resonated with me. </w:t>
+        <w:t xml:space="preserve">At a time when I just needed ANYTHING to feel good about, I discovered this song that immediately resonated with me. </w:t>
       </w:r>
       <w:r>
         <w:t>Most</w:t>
@@ -12589,9 +13089,14 @@
       <w:bookmarkStart w:id="13" w:name="_Toc166003680"/>
       <w:r>
         <w:lastRenderedPageBreak/>
-        <w:t>You don't cross my mind, you live in it</w:t>
+        <w:t xml:space="preserve">You don't cross my mind, you live in </w:t>
+      </w:r>
+      <w:proofErr w:type="gramStart"/>
+      <w:r>
+        <w:t>it</w:t>
       </w:r>
       <w:bookmarkEnd w:id="13"/>
+      <w:proofErr w:type="gramEnd"/>
     </w:p>
     <w:p>
       <w:pPr>
@@ -12753,7 +13258,15 @@
         <w:t xml:space="preserve">I </w:t>
       </w:r>
       <w:r>
-        <w:t xml:space="preserve">found myself dreaming of the science. My subconscious was hard at work while I slept, </w:t>
+        <w:t xml:space="preserve">found myself dreaming of </w:t>
+      </w:r>
+      <w:proofErr w:type="gramStart"/>
+      <w:r>
+        <w:t>the science</w:t>
+      </w:r>
+      <w:proofErr w:type="gramEnd"/>
+      <w:r>
+        <w:t xml:space="preserve">. My subconscious was hard at work while I slept, </w:t>
       </w:r>
       <w:r>
         <w:t>envision</w:t>
@@ -12906,7 +13419,15 @@
         <w:t>. I</w:t>
       </w:r>
       <w:r>
-        <w:t>nstead of dreaming of the science, it’s</w:t>
+        <w:t xml:space="preserve">nstead of dreaming of </w:t>
+      </w:r>
+      <w:proofErr w:type="gramStart"/>
+      <w:r>
+        <w:t>the science</w:t>
+      </w:r>
+      <w:proofErr w:type="gramEnd"/>
+      <w:r>
+        <w:t>, it’s</w:t>
       </w:r>
       <w:r>
         <w:t xml:space="preserve"> </w:t>
@@ -13410,7 +13931,13 @@
         <w:t>. Pulled out of the ebbs of 36-hour water diets, to the flows of</w:t>
       </w:r>
       <w:r>
-        <w:t xml:space="preserve"> stress eating sweets (</w:t>
+        <w:t xml:space="preserve"> stress</w:t>
+      </w:r>
+      <w:r>
+        <w:t xml:space="preserve"> binge</w:t>
+      </w:r>
+      <w:r>
+        <w:t xml:space="preserve"> eating sweets (</w:t>
       </w:r>
       <w:r>
         <w:t>Babcock ice cream</w:t>
@@ -13461,8 +13988,13 @@
       </w:pPr>
       <w:r>
         <w:lastRenderedPageBreak/>
-        <w:t>Once I saw fire, and all I know is something happened</w:t>
-      </w:r>
+        <w:t xml:space="preserve">Once I saw fire, and all I know is something </w:t>
+      </w:r>
+      <w:proofErr w:type="gramStart"/>
+      <w:r>
+        <w:t>happened</w:t>
+      </w:r>
+      <w:proofErr w:type="gramEnd"/>
     </w:p>
     <w:p>
       <w:pPr>
@@ -13587,6 +14119,11 @@
       <w:r>
         <w:t xml:space="preserve">I’ve learned about myself in graduate school. </w:t>
       </w:r>
+    </w:p>
+    <w:p>
+      <w:pPr>
+        <w:pStyle w:val="lettertext"/>
+      </w:pPr>
       <w:r>
         <w:t xml:space="preserve">From failing </w:t>
       </w:r>
@@ -13602,45 +14139,46 @@
       <w:r>
         <w:t>ever so close to reaching the mountain top.</w:t>
       </w:r>
-    </w:p>
-    <w:p>
-      <w:pPr>
-        <w:pStyle w:val="lettertext"/>
-      </w:pPr>
-      <w:r>
-        <w:t xml:space="preserve">Through the ups and downs of my mental health, I’ve been able to </w:t>
-      </w:r>
-      <w:r>
-        <w:rPr>
-          <w:b/>
-          <w:bCs/>
-        </w:rPr>
-        <w:t>…(</w:t>
-      </w:r>
-      <w:proofErr w:type="spellStart"/>
-      <w:r>
-        <w:rPr>
-          <w:b/>
-          <w:bCs/>
-        </w:rPr>
-        <w:t>kinda</w:t>
-      </w:r>
-      <w:proofErr w:type="spellEnd"/>
-      <w:r>
-        <w:rPr>
-          <w:b/>
-          <w:bCs/>
-        </w:rPr>
-        <w:t xml:space="preserve"> summarize a few of the lessons from my letters here)…, </w:t>
-      </w:r>
-      <w:r>
-        <w:t xml:space="preserve">searched for the things that keep me happy. Cherished those </w:t>
+      <w:r>
+        <w:t xml:space="preserve"> </w:t>
+      </w:r>
+      <w:r>
+        <w:t>I’ve been able to</w:t>
+      </w:r>
+      <w:r>
+        <w:t xml:space="preserve"> reflect on my shortcomings, </w:t>
+      </w:r>
+      <w:r>
+        <w:t xml:space="preserve">explore my love for science in depth, while discovering and mending cracks in my mental health. </w:t>
+      </w:r>
+    </w:p>
+    <w:p>
+      <w:pPr>
+        <w:pStyle w:val="lettertext"/>
+      </w:pPr>
+      <w:r>
+        <w:t xml:space="preserve">Cherished those </w:t>
       </w:r>
       <w:r>
         <w:t>small</w:t>
       </w:r>
       <w:r>
-        <w:t xml:space="preserve"> moments where I get to breathe, to taste the air, smell the geosmin.</w:t>
+        <w:t xml:space="preserve"> moments where I get to breathe</w:t>
+      </w:r>
+      <w:r>
+        <w:t xml:space="preserve"> and </w:t>
+      </w:r>
+      <w:r>
+        <w:t xml:space="preserve">taste the air, smell the </w:t>
+      </w:r>
+      <w:r>
+        <w:t xml:space="preserve">morning </w:t>
+      </w:r>
+      <w:r>
+        <w:t>geosmin</w:t>
+      </w:r>
+      <w:r>
+        <w:t>.</w:t>
       </w:r>
     </w:p>
     <w:p>
@@ -13712,7 +14250,7 @@
           <w:sz w:val="20"/>
           <w:szCs w:val="20"/>
         </w:rPr>
-        <w:t>to become another minority in a field that is still growing in diversity</w:t>
+        <w:t>to become another minority in a field still growing in diversity</w:t>
       </w:r>
       <w:r>
         <w:rPr>
@@ -13738,19 +14276,48 @@
     </w:p>
     <w:p>
       <w:pPr>
+        <w:rPr>
+          <w:sz w:val="20"/>
+          <w:szCs w:val="20"/>
+        </w:rPr>
+      </w:pPr>
+      <w:r>
+        <w:rPr>
+          <w:sz w:val="20"/>
+          <w:szCs w:val="20"/>
+        </w:rPr>
+        <w:t xml:space="preserve">But I’m realizing now at the end how little time I’ve taken for myself: Diplomas, Bachelors, PhD. For most of my life, I’ve continuously reached for the next </w:t>
+      </w:r>
+      <w:r>
+        <w:rPr>
+          <w:sz w:val="20"/>
+          <w:szCs w:val="20"/>
+        </w:rPr>
+        <w:t>academic accomplishment</w:t>
+      </w:r>
+      <w:r>
+        <w:rPr>
+          <w:sz w:val="20"/>
+          <w:szCs w:val="20"/>
+        </w:rPr>
+        <w:t>, rarely investing my time to appreciate.</w:t>
+      </w:r>
+      <w:r>
+        <w:rPr>
+          <w:sz w:val="20"/>
+          <w:szCs w:val="20"/>
+        </w:rPr>
+        <w:t xml:space="preserve"> </w:t>
+      </w:r>
+    </w:p>
+    <w:p>
+      <w:pPr>
         <w:jc w:val="both"/>
         <w:rPr>
           <w:sz w:val="20"/>
           <w:szCs w:val="20"/>
         </w:rPr>
       </w:pPr>
-      <w:r>
-        <w:rPr>
-          <w:sz w:val="20"/>
-          <w:szCs w:val="20"/>
-        </w:rPr>
-        <w:t>But I’m realizing now at the end how little time I’ve taken for myself: Diplomas, Bachelors, PhD. For most of my life, I’ve continuously reached for the next best thing, rarely investing my time to appreciate.</w:t>
-      </w:r>
     </w:p>
     <w:p>
       <w:pPr>
@@ -13777,47 +14344,6 @@
       </w:r>
       <w:r>
         <w:t>.</w:t>
-      </w:r>
-    </w:p>
-    <w:p>
-      <w:pPr>
-        <w:pStyle w:val="lettertext"/>
-        <w:rPr>
-          <w:b/>
-          <w:bCs/>
-        </w:rPr>
-      </w:pPr>
-      <w:r>
-        <w:t>I’m done with experiments</w:t>
-      </w:r>
-      <w:r>
-        <w:t>, and the writing feels less daunting by the day</w:t>
-      </w:r>
-      <w:r>
-        <w:t xml:space="preserve">. Like </w:t>
-      </w:r>
-      <w:r>
-        <w:rPr>
-          <w:b/>
-          <w:bCs/>
-        </w:rPr>
-        <w:t>…analogy to describe feeling actually free…</w:t>
-      </w:r>
-    </w:p>
-    <w:p>
-      <w:pPr>
-        <w:pStyle w:val="lettertext"/>
-        <w:rPr>
-          <w:b/>
-          <w:bCs/>
-        </w:rPr>
-      </w:pPr>
-      <w:r>
-        <w:rPr>
-          <w:b/>
-          <w:bCs/>
-        </w:rPr>
-        <w:t>What does it feel like to have no experiments left to do? Did you ever imagine that feeling happening?</w:t>
       </w:r>
     </w:p>
     <w:p>
@@ -13846,16 +14372,56 @@
       </w:r>
       <w:proofErr w:type="spellEnd"/>
       <w:r>
-        <w:t xml:space="preserve">: </w:t>
-      </w:r>
-      <w:r>
-        <w:t xml:space="preserve">…. That feeling that an escape from what you’re currently doing will be enough to bring you back to the grind. But I’m not sure anymore. I love science, </w:t>
+        <w:t xml:space="preserve">: …. That feeling that an escape from what you’re currently doing will be enough to bring you back to the grind. But I’m not sure anymore. I love science, </w:t>
       </w:r>
       <w:r>
         <w:t>but</w:t>
       </w:r>
       <w:r>
         <w:t xml:space="preserve"> is it possible to find something where I can feel better balance? More time for family, deeper conversations with friends?</w:t>
+      </w:r>
+    </w:p>
+    <w:p>
+      <w:pPr>
+        <w:pStyle w:val="lettertext"/>
+      </w:pPr>
+      <w:r>
+        <w:t>I’ve loved my time in school</w:t>
+      </w:r>
+      <w:r>
+        <w:t>, investing time to</w:t>
+      </w:r>
+      <w:r>
+        <w:t xml:space="preserve"> learn at the highest level</w:t>
+      </w:r>
+      <w:r>
+        <w:t xml:space="preserve">. </w:t>
+      </w:r>
+      <w:r>
+        <w:t>All the</w:t>
+      </w:r>
+      <w:r>
+        <w:t xml:space="preserve"> ups an</w:t>
+      </w:r>
+      <w:r>
+        <w:t>d</w:t>
+      </w:r>
+      <w:r>
+        <w:t xml:space="preserve"> </w:t>
+      </w:r>
+      <w:r>
+        <w:t xml:space="preserve">the many </w:t>
+      </w:r>
+      <w:r>
+        <w:t xml:space="preserve">downs, and I’ve come far enough now to appreciate the experiences that it’s given me. </w:t>
+      </w:r>
+    </w:p>
+    <w:p>
+      <w:pPr>
+        <w:pStyle w:val="lettertext"/>
+      </w:pPr>
+      <w:r>
+        <w:t>I don’t know what’s next, but I’m excited to find out.</w:t>
       </w:r>
     </w:p>
     <w:p>
@@ -13903,6 +14469,57 @@
       </w:r>
     </w:p>
     <w:p>
+      <w:pPr>
+        <w:pStyle w:val="lettertext"/>
+        <w:rPr>
+          <w:b/>
+          <w:bCs/>
+        </w:rPr>
+      </w:pPr>
+      <w:r>
+        <w:t xml:space="preserve">I’m done with experiments, and the writing feels less daunting by the day. Like </w:t>
+      </w:r>
+      <w:r>
+        <w:rPr>
+          <w:b/>
+          <w:bCs/>
+        </w:rPr>
+        <w:t xml:space="preserve">…analogy to describe feeling </w:t>
+      </w:r>
+      <w:proofErr w:type="gramStart"/>
+      <w:r>
+        <w:rPr>
+          <w:b/>
+          <w:bCs/>
+        </w:rPr>
+        <w:t>actually free</w:t>
+      </w:r>
+      <w:proofErr w:type="gramEnd"/>
+      <w:r>
+        <w:rPr>
+          <w:b/>
+          <w:bCs/>
+        </w:rPr>
+        <w:t>…</w:t>
+      </w:r>
+    </w:p>
+    <w:p>
+      <w:pPr>
+        <w:pStyle w:val="lettertext"/>
+        <w:rPr>
+          <w:b/>
+          <w:bCs/>
+        </w:rPr>
+      </w:pPr>
+      <w:r>
+        <w:rPr>
+          <w:b/>
+          <w:bCs/>
+        </w:rPr>
+        <w:t>What does it feel like to have no experiments left to do? Did you ever imagine that feeling happening?</w:t>
+      </w:r>
+    </w:p>
+    <w:p>
       <w:r>
         <w:br w:type="page"/>
       </w:r>
@@ -13917,9 +14534,14 @@
         <w:t>I</w:t>
       </w:r>
       <w:r>
-        <w:t>’m trying to start my life again</w:t>
+        <w:t xml:space="preserve">’m trying to start my life </w:t>
+      </w:r>
+      <w:proofErr w:type="gramStart"/>
+      <w:r>
+        <w:t>again</w:t>
       </w:r>
       <w:bookmarkEnd w:id="14"/>
+      <w:proofErr w:type="gramEnd"/>
     </w:p>
     <w:p>
       <w:pPr>
@@ -14177,8 +14799,13 @@
         <w:t xml:space="preserve"> </w:t>
       </w:r>
       <w:r>
-        <w:t>We ignored the orange tape and traffic cones, and</w:t>
-      </w:r>
+        <w:t xml:space="preserve">We ignored the orange tape and traffic </w:t>
+      </w:r>
+      <w:proofErr w:type="gramStart"/>
+      <w:r>
+        <w:t>cones, and</w:t>
+      </w:r>
+      <w:proofErr w:type="gramEnd"/>
       <w:r>
         <w:t xml:space="preserve"> </w:t>
       </w:r>
@@ -14313,9 +14940,11 @@
       <w:r>
         <w:t xml:space="preserve">an imposter and a failure because of my </w:t>
       </w:r>
+      <w:proofErr w:type="gramStart"/>
       <w:r>
         <w:t>identity, yet</w:t>
       </w:r>
+      <w:proofErr w:type="gramEnd"/>
       <w:r>
         <w:t xml:space="preserve"> </w:t>
       </w:r>
@@ -14381,206 +15010,10 @@
           <w:szCs w:val="20"/>
         </w:rPr>
         <w:br/>
-        <w:t>Are the ones that know nothing</w:t>
-      </w:r>
-    </w:p>
-    <w:p>
-      <w:pPr>
-        <w:pStyle w:val="Artist"/>
-      </w:pPr>
-      <w:r>
-        <w:rPr>
-          <w:b/>
-          <w:bCs/>
-        </w:rPr>
-        <w:tab/>
-      </w:r>
-      <w:r>
-        <w:rPr>
-          <w:b/>
-          <w:bCs/>
-        </w:rPr>
-        <w:tab/>
-      </w:r>
-      <w:r>
-        <w:rPr>
-          <w:b/>
-          <w:bCs/>
-        </w:rPr>
-        <w:tab/>
-      </w:r>
-      <w:r>
-        <w:rPr>
-          <w:b/>
-          <w:bCs/>
-        </w:rPr>
-        <w:tab/>
-      </w:r>
-      <w:r>
-        <w:rPr>
-          <w:b/>
-          <w:bCs/>
-        </w:rPr>
-        <w:tab/>
-      </w:r>
-      <w:r>
-        <w:rPr>
-          <w:b/>
-          <w:bCs/>
-        </w:rPr>
-        <w:tab/>
-      </w:r>
-      <w:r>
-        <w:rPr>
-          <w:b/>
-          <w:bCs/>
-        </w:rPr>
-        <w:tab/>
-      </w:r>
-      <w:r>
-        <w:rPr>
-          <w:b/>
-          <w:bCs/>
-        </w:rPr>
-        <w:tab/>
-      </w:r>
-      <w:r>
-        <w:t>Even If It’s Lonely by Hazlett</w:t>
-      </w:r>
-    </w:p>
-    <w:p>
-      <w:pPr>
-        <w:pStyle w:val="lettertext"/>
-      </w:pPr>
-      <w:r>
-        <w:t xml:space="preserve">Graduate school has taught me that I don’t know much at all. I’ve learned to live life in this kind of neutral zone, experiencing new discoveries, looking with a non-judgmental eye, and interpreting what I can with the information given. I’ve poured so much mental energy </w:t>
-      </w:r>
-      <w:r>
-        <w:t>into learning</w:t>
-      </w:r>
-      <w:r>
-        <w:t xml:space="preserve"> the intricacies of how membrane proteins fold and the biochemistry behind it, that I’ve learned how little I </w:t>
-      </w:r>
-      <w:r>
-        <w:t>know</w:t>
-      </w:r>
-      <w:r>
-        <w:t xml:space="preserve"> about it. I don’t see my PhD as making me an expert in biochemistry, but rather that I’ve become an expert in how to </w:t>
-      </w:r>
-      <w:r>
-        <w:t xml:space="preserve">learn. </w:t>
-      </w:r>
-    </w:p>
-    <w:p>
-      <w:pPr>
-        <w:pStyle w:val="lettertext"/>
-      </w:pPr>
-      <w:r>
-        <w:t>To be an expert is to have the ability to make the unknown feel tangible.</w:t>
-      </w:r>
-    </w:p>
-    <w:p>
-      <w:pPr>
-        <w:pStyle w:val="lettertext"/>
-      </w:pPr>
-      <w:r>
-        <w:t xml:space="preserve">As I’m writing this, I haven’t yet defended, the thesis isn’t submitted, and I’m not even sure if my committee will award me my PhD. But I </w:t>
-      </w:r>
-      <w:r>
-        <w:t xml:space="preserve">do </w:t>
-      </w:r>
-      <w:r>
-        <w:t xml:space="preserve">know that I’ve learned </w:t>
-      </w:r>
-      <w:r>
-        <w:t>enough</w:t>
-      </w:r>
-      <w:r>
-        <w:t xml:space="preserve"> on this journey, and </w:t>
-      </w:r>
-      <w:r>
-        <w:t>it’s time to</w:t>
-      </w:r>
-      <w:r>
-        <w:t xml:space="preserve"> move on.</w:t>
-      </w:r>
-    </w:p>
-    <w:p>
-      <w:pPr>
-        <w:pStyle w:val="lettertext"/>
-      </w:pPr>
-      <w:r>
-        <w:t xml:space="preserve">I’ve thoroughly enjoyed learning how to passionately search through the unknown for information, trekking through journal articles, learning jargon needed to synthesize my understanding of a subject. That childlike, innocent curiosity on the search for deeper understanding. Becoming so enthused with that feeling of learning something new that it becomes more than just a subject, but a lifelong passion. And I’ve been able to apply this passion outside of science too: I created a podcast, learned the basics of music production and sound editing, I can code in 4 different languages, discovered the heights of my academic stress result in increasing my awareness of my lack of </w:t>
-      </w:r>
-      <w:proofErr w:type="spellStart"/>
-      <w:r>
-        <w:t>self love</w:t>
-      </w:r>
-      <w:proofErr w:type="spellEnd"/>
-      <w:r>
-        <w:t xml:space="preserve"> (body issues…). My love for learning won out.</w:t>
-      </w:r>
-    </w:p>
-    <w:p>
-      <w:pPr>
-        <w:pStyle w:val="lettertext"/>
-      </w:pPr>
-      <w:r>
-        <w:t xml:space="preserve">Failed experiment after failed experiment, constantly banging my head against a seemingly unbreakable wall. But with flickering grit and teetering determination, my hardheadedness was enough to put a crack in it. </w:t>
-      </w:r>
-    </w:p>
-    <w:p>
-      <w:pPr>
-        <w:pStyle w:val="lettertext"/>
-      </w:pPr>
-      <w:r>
-        <w:t xml:space="preserve">I’ve gotten a glimpse into what it means, what it feels like to discover something. </w:t>
-      </w:r>
-    </w:p>
-    <w:p>
-      <w:pPr>
-        <w:pStyle w:val="lettertext"/>
-      </w:pPr>
-      <w:r>
-        <w:lastRenderedPageBreak/>
-        <w:t>Do you remember the first time you held a kaleidoscope? Not knowing what it is, you’re encouraged to put one eye up to the tiny sliver of clear plastic. For those first few seconds of looking inside, you see a glistening, prismatic repeat of color and shapes so overwhelming that it seems unable to fit into the small toy in your hand. It’s infinite. That fleeting moment of first revelation is probably something I’ve been chasing my entire life.</w:t>
-      </w:r>
-    </w:p>
-    <w:p>
-      <w:pPr>
-        <w:pStyle w:val="lettertext"/>
-      </w:pPr>
-      <w:r>
-        <w:t xml:space="preserve">Proteins that I made, sticking together because of the “static” that I designed, discovering the subtle impact that van der Waals has on membrane protein interactions. To do something difficult, to do something novel.  </w:t>
-      </w:r>
-    </w:p>
-    <w:p>
-      <w:pPr>
-        <w:pStyle w:val="lettertext"/>
-      </w:pPr>
-      <w:r>
-        <w:t>I can see myself doing the same thing forever. Searching for that same joy in discovery, that kaleidoscopic spark.</w:t>
-      </w:r>
-    </w:p>
-    <w:p>
-      <w:pPr>
-        <w:pStyle w:val="lettertext"/>
-      </w:pPr>
-      <w:r>
-        <w:t>I’ve truly loved my time in graduate school. But my head is throbbing from banging against the wall of discovery.</w:t>
-      </w:r>
-    </w:p>
-    <w:p>
-      <w:pPr>
-        <w:pStyle w:val="lettertext"/>
-      </w:pPr>
-      <w:r>
-        <w:t>For now, I’ve used up all my passion and determination.</w:t>
-      </w:r>
-    </w:p>
-    <w:p>
-      <w:pPr>
-        <w:jc w:val="center"/>
+        <w:t xml:space="preserve">Are the ones that know </w:t>
+      </w:r>
+      <w:proofErr w:type="gramStart"/>
+      <w:r>
         <w:rPr>
           <w:rFonts w:ascii="Tw Cen MT" w:hAnsi="Tw Cen MT"/>
           <w:b/>
@@ -14590,8 +15023,207 @@
           <w:sz w:val="20"/>
           <w:szCs w:val="20"/>
         </w:rPr>
-      </w:pPr>
-      <w:r>
+        <w:t>nothing</w:t>
+      </w:r>
+      <w:proofErr w:type="gramEnd"/>
+    </w:p>
+    <w:p>
+      <w:pPr>
+        <w:pStyle w:val="Artist"/>
+      </w:pPr>
+      <w:r>
+        <w:rPr>
+          <w:b/>
+          <w:bCs/>
+        </w:rPr>
+        <w:tab/>
+      </w:r>
+      <w:r>
+        <w:rPr>
+          <w:b/>
+          <w:bCs/>
+        </w:rPr>
+        <w:tab/>
+      </w:r>
+      <w:r>
+        <w:rPr>
+          <w:b/>
+          <w:bCs/>
+        </w:rPr>
+        <w:tab/>
+      </w:r>
+      <w:r>
+        <w:rPr>
+          <w:b/>
+          <w:bCs/>
+        </w:rPr>
+        <w:tab/>
+      </w:r>
+      <w:r>
+        <w:rPr>
+          <w:b/>
+          <w:bCs/>
+        </w:rPr>
+        <w:tab/>
+      </w:r>
+      <w:r>
+        <w:rPr>
+          <w:b/>
+          <w:bCs/>
+        </w:rPr>
+        <w:tab/>
+      </w:r>
+      <w:r>
+        <w:rPr>
+          <w:b/>
+          <w:bCs/>
+        </w:rPr>
+        <w:tab/>
+      </w:r>
+      <w:r>
+        <w:rPr>
+          <w:b/>
+          <w:bCs/>
+        </w:rPr>
+        <w:tab/>
+      </w:r>
+      <w:r>
+        <w:t>Even If It’s Lonely by Hazlett</w:t>
+      </w:r>
+    </w:p>
+    <w:p>
+      <w:pPr>
+        <w:pStyle w:val="lettertext"/>
+      </w:pPr>
+      <w:r>
+        <w:t xml:space="preserve">Graduate school has taught me that I don’t know much at all. I’ve learned to live life in this kind of neutral zone, experiencing new discoveries, looking with a non-judgmental eye, and interpreting what I can with the information given. I’ve poured so much mental energy </w:t>
+      </w:r>
+      <w:r>
+        <w:t>into learning</w:t>
+      </w:r>
+      <w:r>
+        <w:t xml:space="preserve"> the intricacies of how membrane proteins fold and the biochemistry behind it, that I’ve learned how little I </w:t>
+      </w:r>
+      <w:r>
+        <w:t>know</w:t>
+      </w:r>
+      <w:r>
+        <w:t xml:space="preserve"> about it. I don’t see my PhD as making me an expert in biochemistry, but rather that I’ve become an expert in how to </w:t>
+      </w:r>
+      <w:r>
+        <w:t xml:space="preserve">learn. </w:t>
+      </w:r>
+    </w:p>
+    <w:p>
+      <w:pPr>
+        <w:pStyle w:val="lettertext"/>
+      </w:pPr>
+      <w:r>
+        <w:t>To be an expert is to have the ability to make the unknown feel tangible.</w:t>
+      </w:r>
+    </w:p>
+    <w:p>
+      <w:pPr>
+        <w:pStyle w:val="lettertext"/>
+      </w:pPr>
+      <w:r>
+        <w:t xml:space="preserve">As I’m writing this, I haven’t yet defended, the thesis isn’t submitted, and I’m not even sure if my committee will award me my PhD. But I </w:t>
+      </w:r>
+      <w:r>
+        <w:t xml:space="preserve">do </w:t>
+      </w:r>
+      <w:r>
+        <w:t xml:space="preserve">know that I’ve learned </w:t>
+      </w:r>
+      <w:r>
+        <w:t>enough</w:t>
+      </w:r>
+      <w:r>
+        <w:t xml:space="preserve"> on this journey, and </w:t>
+      </w:r>
+      <w:r>
+        <w:t>it’s time to</w:t>
+      </w:r>
+      <w:r>
+        <w:t xml:space="preserve"> move on.</w:t>
+      </w:r>
+    </w:p>
+    <w:p>
+      <w:pPr>
+        <w:pStyle w:val="lettertext"/>
+      </w:pPr>
+      <w:r>
+        <w:t xml:space="preserve">I’ve thoroughly enjoyed learning how to passionately search through the unknown for information, trekking through journal articles, learning jargon needed to synthesize my understanding of a subject. That childlike, innocent curiosity on the search for deeper understanding. Becoming so enthused with that feeling of learning something new that it becomes more than just a subject, but a lifelong passion. And I’ve been able to apply this passion outside of science too: I created a podcast, learned the basics of music production and sound editing, I can code in 4 different languages, discovered the heights of my academic stress result in increasing my awareness of my lack of </w:t>
+      </w:r>
+      <w:proofErr w:type="spellStart"/>
+      <w:r>
+        <w:t>self love</w:t>
+      </w:r>
+      <w:proofErr w:type="spellEnd"/>
+      <w:r>
+        <w:t xml:space="preserve"> (body issues…). My love for learning won out.</w:t>
+      </w:r>
+    </w:p>
+    <w:p>
+      <w:pPr>
+        <w:pStyle w:val="lettertext"/>
+      </w:pPr>
+      <w:r>
+        <w:lastRenderedPageBreak/>
+        <w:t xml:space="preserve">Failed experiment after failed experiment, constantly banging my head against a seemingly unbreakable wall. But with flickering grit and teetering determination, my hardheadedness was enough to put a crack in it. </w:t>
+      </w:r>
+    </w:p>
+    <w:p>
+      <w:pPr>
+        <w:pStyle w:val="lettertext"/>
+      </w:pPr>
+      <w:r>
+        <w:t xml:space="preserve">I’ve gotten a glimpse into what it means, what it feels like to discover something. </w:t>
+      </w:r>
+    </w:p>
+    <w:p>
+      <w:pPr>
+        <w:pStyle w:val="lettertext"/>
+      </w:pPr>
+      <w:r>
+        <w:t>Do you remember the first time you held a kaleidoscope? Not knowing what it is, you’re encouraged to put one eye up to the tiny sliver of clear plastic. For those first few seconds of looking inside, you see a glistening, prismatic repeat of color and shapes so overwhelming that it seems unable to fit into the small toy in your hand. It’s infinite. That fleeting moment of first revelation is probably something I’ve been chasing my entire life.</w:t>
+      </w:r>
+    </w:p>
+    <w:p>
+      <w:pPr>
+        <w:pStyle w:val="lettertext"/>
+      </w:pPr>
+      <w:r>
+        <w:t xml:space="preserve">Proteins that I made, sticking together because of the “static” that I designed, discovering the subtle impact that van der Waals has on membrane protein interactions. To do something difficult, to do something novel.  </w:t>
+      </w:r>
+    </w:p>
+    <w:p>
+      <w:pPr>
+        <w:pStyle w:val="lettertext"/>
+      </w:pPr>
+      <w:r>
+        <w:t>I can see myself doing the same thing forever. Searching for that same joy in discovery, that kaleidoscopic spark.</w:t>
+      </w:r>
+    </w:p>
+    <w:p>
+      <w:pPr>
+        <w:pStyle w:val="lettertext"/>
+      </w:pPr>
+      <w:r>
+        <w:t>I’ve truly loved my time in graduate school. But my head is throbbing from banging against the wall of discovery.</w:t>
+      </w:r>
+    </w:p>
+    <w:p>
+      <w:pPr>
+        <w:pStyle w:val="lettertext"/>
+      </w:pPr>
+      <w:r>
+        <w:t>For now, I’ve used up all my passion and determination.</w:t>
+      </w:r>
+    </w:p>
+    <w:p>
+      <w:pPr>
+        <w:jc w:val="center"/>
         <w:rPr>
           <w:rFonts w:ascii="Tw Cen MT" w:hAnsi="Tw Cen MT"/>
           <w:b/>
@@ -14601,8 +15233,33 @@
           <w:sz w:val="20"/>
           <w:szCs w:val="20"/>
         </w:rPr>
-        <w:t>I’d rather be free</w:t>
-      </w:r>
+      </w:pPr>
+      <w:r>
+        <w:rPr>
+          <w:rFonts w:ascii="Tw Cen MT" w:hAnsi="Tw Cen MT"/>
+          <w:b/>
+          <w:bCs/>
+          <w:i/>
+          <w:iCs/>
+          <w:sz w:val="20"/>
+          <w:szCs w:val="20"/>
+        </w:rPr>
+        <w:t xml:space="preserve">I’d rather be </w:t>
+      </w:r>
+      <w:proofErr w:type="gramStart"/>
+      <w:r>
+        <w:rPr>
+          <w:rFonts w:ascii="Tw Cen MT" w:hAnsi="Tw Cen MT"/>
+          <w:b/>
+          <w:bCs/>
+          <w:i/>
+          <w:iCs/>
+          <w:sz w:val="20"/>
+          <w:szCs w:val="20"/>
+        </w:rPr>
+        <w:t>free</w:t>
+      </w:r>
+      <w:proofErr w:type="gramEnd"/>
     </w:p>
     <w:p>
       <w:pPr>
@@ -14775,7 +15432,23 @@
         <w:pStyle w:val="lettertext"/>
       </w:pPr>
       <w:r>
-        <w:t>P.P.S. To my mom, dad, and brother, thank you for all of your support. From sending food or just making time to distract me from my personal turmoil, I appreciate all of the love you’ve sent my way.</w:t>
+        <w:t xml:space="preserve">P.P.S. To my mom, dad, and brother, thank you for </w:t>
+      </w:r>
+      <w:proofErr w:type="gramStart"/>
+      <w:r>
+        <w:t>all of</w:t>
+      </w:r>
+      <w:proofErr w:type="gramEnd"/>
+      <w:r>
+        <w:t xml:space="preserve"> your support. From sending food or just making time to distract me from my personal turmoil, I appreciate </w:t>
+      </w:r>
+      <w:proofErr w:type="gramStart"/>
+      <w:r>
+        <w:t>all of</w:t>
+      </w:r>
+      <w:proofErr w:type="gramEnd"/>
+      <w:r>
+        <w:t xml:space="preserve"> the love you’ve sent my way.</w:t>
       </w:r>
     </w:p>
     <w:p>
@@ -14932,7 +15605,6 @@
           <w:sz w:val="20"/>
           <w:szCs w:val="20"/>
         </w:rPr>
-        <w:lastRenderedPageBreak/>
         <w:t>Other parts to potentially add in!</w:t>
       </w:r>
     </w:p>
@@ -14998,7 +15670,39 @@
           <w:sz w:val="20"/>
           <w:szCs w:val="20"/>
         </w:rPr>
-        <w:t>Convey the fact that for a really long time I didn’t think that I deserved anything. Whether it be getting to play games longer than my brother, or … On feeling like I’ve been treated differently, when all I want is to be treated with respect.</w:t>
+        <w:t xml:space="preserve">Convey the fact that for a </w:t>
+      </w:r>
+      <w:proofErr w:type="gramStart"/>
+      <w:r>
+        <w:rPr>
+          <w:sz w:val="20"/>
+          <w:szCs w:val="20"/>
+        </w:rPr>
+        <w:t>really long</w:t>
+      </w:r>
+      <w:proofErr w:type="gramEnd"/>
+      <w:r>
+        <w:rPr>
+          <w:sz w:val="20"/>
+          <w:szCs w:val="20"/>
+        </w:rPr>
+        <w:t xml:space="preserve"> time I didn’t think that I deserved anything. Whether it be getting to play games longer than my brother, or … On feeling like I’ve been treated </w:t>
+      </w:r>
+      <w:proofErr w:type="gramStart"/>
+      <w:r>
+        <w:rPr>
+          <w:sz w:val="20"/>
+          <w:szCs w:val="20"/>
+        </w:rPr>
+        <w:t>differently, when</w:t>
+      </w:r>
+      <w:proofErr w:type="gramEnd"/>
+      <w:r>
+        <w:rPr>
+          <w:sz w:val="20"/>
+          <w:szCs w:val="20"/>
+        </w:rPr>
+        <w:t xml:space="preserve"> all I want is to be treated with respect.</w:t>
       </w:r>
     </w:p>
     <w:p>
@@ -15058,14 +15762,6 @@
       <w:r>
         <w:t>Science seems to keep calling me back.</w:t>
       </w:r>
-    </w:p>
-    <w:p>
-      <w:pPr>
-        <w:rPr>
-          <w:sz w:val="20"/>
-          <w:szCs w:val="20"/>
-        </w:rPr>
-      </w:pPr>
     </w:p>
     <w:p>
       <w:pPr>
@@ -15138,7 +15834,15 @@
     </w:p>
     <w:p>
       <w:r>
-        <w:t>Ways to cite all of the music</w:t>
+        <w:t xml:space="preserve">Ways to cite </w:t>
+      </w:r>
+      <w:proofErr w:type="gramStart"/>
+      <w:r>
+        <w:t>all of</w:t>
+      </w:r>
+      <w:proofErr w:type="gramEnd"/>
+      <w:r>
+        <w:t xml:space="preserve"> the music</w:t>
       </w:r>
       <w:r>
         <w:t>, and the tv and video games and such if I have to?</w:t>

</xml_diff>